<commit_message>
Cache fonts for dramatically faster font rendering
</commit_message>
<xml_diff>
--- a/Documentation/ReleaseNotes.docx
+++ b/Documentation/ReleaseNotes.docx
@@ -62,11 +62,19 @@
         </w:rPr>
         <w:br/>
       </w:r>
-      <w:r>
-        <w:rPr>
-          <w:rFonts w:ascii="Arial" w:hAnsi="Arial" w:cs="Arial"/>
-        </w:rPr>
-        <w:t>xxxxxxx xx, 2022</w:t>
+      <w:proofErr w:type="spellStart"/>
+      <w:r>
+        <w:rPr>
+          <w:rFonts w:ascii="Arial" w:hAnsi="Arial" w:cs="Arial"/>
+        </w:rPr>
+        <w:t>xxxxxxx</w:t>
+      </w:r>
+      <w:proofErr w:type="spellEnd"/>
+      <w:r>
+        <w:rPr>
+          <w:rFonts w:ascii="Arial" w:hAnsi="Arial" w:cs="Arial"/>
+        </w:rPr>
+        <w:t xml:space="preserve"> xx, 2022</w:t>
       </w:r>
     </w:p>
     <w:p>
@@ -126,7 +134,201 @@
         <w:rPr>
           <w:rFonts w:ascii="Arial" w:hAnsi="Arial" w:cs="Arial"/>
         </w:rPr>
-        <w:t>Unified the MouseRenderEvent, MO=o</w:t>
+        <w:t xml:space="preserve">Unified the </w:t>
+      </w:r>
+      <w:proofErr w:type="spellStart"/>
+      <w:r>
+        <w:rPr>
+          <w:rFonts w:ascii="Arial" w:hAnsi="Arial" w:cs="Arial"/>
+          <w:b/>
+          <w:bCs/>
+        </w:rPr>
+        <w:t>Mouse</w:t>
+      </w:r>
+      <w:r>
+        <w:rPr>
+          <w:rFonts w:ascii="Arial" w:hAnsi="Arial" w:cs="Arial"/>
+          <w:b/>
+          <w:bCs/>
+        </w:rPr>
+        <w:t>PressedEvent</w:t>
+      </w:r>
+      <w:proofErr w:type="spellEnd"/>
+      <w:r>
+        <w:rPr>
+          <w:rFonts w:ascii="Arial" w:hAnsi="Arial" w:cs="Arial"/>
+        </w:rPr>
+        <w:t xml:space="preserve">, </w:t>
+      </w:r>
+      <w:proofErr w:type="spellStart"/>
+      <w:r>
+        <w:rPr>
+          <w:rFonts w:ascii="Arial" w:hAnsi="Arial" w:cs="Arial"/>
+          <w:b/>
+          <w:bCs/>
+        </w:rPr>
+        <w:t>MouseReleaseEvent</w:t>
+      </w:r>
+      <w:proofErr w:type="spellEnd"/>
+      <w:r>
+        <w:rPr>
+          <w:rFonts w:ascii="Arial" w:hAnsi="Arial" w:cs="Arial"/>
+        </w:rPr>
+        <w:t xml:space="preserve"> and </w:t>
+      </w:r>
+      <w:proofErr w:type="spellStart"/>
+      <w:r>
+        <w:rPr>
+          <w:rFonts w:ascii="Arial" w:hAnsi="Arial" w:cs="Arial"/>
+          <w:b/>
+          <w:bCs/>
+        </w:rPr>
+        <w:t>MouseEvent</w:t>
+      </w:r>
+      <w:proofErr w:type="spellEnd"/>
+      <w:r>
+        <w:rPr>
+          <w:rFonts w:ascii="Arial" w:hAnsi="Arial" w:cs="Arial"/>
+          <w:b/>
+          <w:bCs/>
+        </w:rPr>
+        <w:t xml:space="preserve"> </w:t>
+      </w:r>
+      <w:r>
+        <w:rPr>
+          <w:rFonts w:ascii="Arial" w:hAnsi="Arial" w:cs="Arial"/>
+        </w:rPr>
+        <w:t xml:space="preserve">classes into one </w:t>
+      </w:r>
+      <w:proofErr w:type="spellStart"/>
+      <w:r>
+        <w:rPr>
+          <w:rFonts w:ascii="Arial" w:hAnsi="Arial" w:cs="Arial"/>
+          <w:b/>
+          <w:bCs/>
+        </w:rPr>
+        <w:t>MouseEvent</w:t>
+      </w:r>
+      <w:proofErr w:type="spellEnd"/>
+      <w:r>
+        <w:rPr>
+          <w:rFonts w:ascii="Arial" w:hAnsi="Arial" w:cs="Arial"/>
+          <w:b/>
+          <w:bCs/>
+        </w:rPr>
+        <w:t xml:space="preserve"> </w:t>
+      </w:r>
+      <w:r>
+        <w:rPr>
+          <w:rFonts w:ascii="Arial" w:hAnsi="Arial" w:cs="Arial"/>
+        </w:rPr>
+        <w:t>class.</w:t>
+      </w:r>
+    </w:p>
+    <w:p>
+      <w:pPr>
+        <w:pStyle w:val="ListParagraph"/>
+        <w:numPr>
+          <w:ilvl w:val="0"/>
+          <w:numId w:val="4"/>
+        </w:numPr>
+        <w:rPr>
+          <w:rFonts w:ascii="Arial" w:hAnsi="Arial" w:cs="Arial"/>
+        </w:rPr>
+      </w:pPr>
+      <w:r>
+        <w:rPr>
+          <w:rFonts w:ascii="Arial" w:hAnsi="Arial" w:cs="Arial"/>
+        </w:rPr>
+        <w:t xml:space="preserve">Fixed </w:t>
+      </w:r>
+      <w:proofErr w:type="gramStart"/>
+      <w:r>
+        <w:rPr>
+          <w:rFonts w:ascii="Arial" w:hAnsi="Arial" w:cs="Arial"/>
+          <w:b/>
+          <w:bCs/>
+        </w:rPr>
+        <w:t>Window::</w:t>
+      </w:r>
+      <w:proofErr w:type="spellStart"/>
+      <w:proofErr w:type="gramEnd"/>
+      <w:r>
+        <w:rPr>
+          <w:rFonts w:ascii="Arial" w:hAnsi="Arial" w:cs="Arial"/>
+          <w:b/>
+          <w:bCs/>
+        </w:rPr>
+        <w:t>CurFPS</w:t>
+      </w:r>
+      <w:proofErr w:type="spellEnd"/>
+      <w:r>
+        <w:rPr>
+          <w:rFonts w:ascii="Arial" w:hAnsi="Arial" w:cs="Arial"/>
+          <w:b/>
+          <w:bCs/>
+        </w:rPr>
+        <w:t xml:space="preserve"> </w:t>
+      </w:r>
+      <w:r>
+        <w:rPr>
+          <w:rFonts w:ascii="Arial" w:hAnsi="Arial" w:cs="Arial"/>
+        </w:rPr>
+        <w:t>being set to internal.</w:t>
+      </w:r>
+    </w:p>
+    <w:p>
+      <w:pPr>
+        <w:pStyle w:val="ListParagraph"/>
+        <w:numPr>
+          <w:ilvl w:val="0"/>
+          <w:numId w:val="4"/>
+        </w:numPr>
+        <w:rPr>
+          <w:rFonts w:ascii="Arial" w:hAnsi="Arial" w:cs="Arial"/>
+        </w:rPr>
+      </w:pPr>
+      <w:r>
+        <w:rPr>
+          <w:rFonts w:ascii="Arial" w:hAnsi="Arial" w:cs="Arial"/>
+        </w:rPr>
+        <w:t xml:space="preserve">Added </w:t>
+      </w:r>
+      <w:proofErr w:type="gramStart"/>
+      <w:r>
+        <w:rPr>
+          <w:rFonts w:ascii="Arial" w:hAnsi="Arial" w:cs="Arial"/>
+          <w:b/>
+          <w:bCs/>
+        </w:rPr>
+        <w:t>Texture::</w:t>
+      </w:r>
+      <w:proofErr w:type="gramEnd"/>
+      <w:r>
+        <w:rPr>
+          <w:rFonts w:ascii="Arial" w:hAnsi="Arial" w:cs="Arial"/>
+          <w:b/>
+          <w:bCs/>
+        </w:rPr>
+        <w:t>Access</w:t>
+      </w:r>
+    </w:p>
+    <w:p>
+      <w:pPr>
+        <w:pStyle w:val="ListParagraph"/>
+        <w:numPr>
+          <w:ilvl w:val="0"/>
+          <w:numId w:val="4"/>
+        </w:numPr>
+        <w:rPr>
+          <w:rFonts w:ascii="Arial" w:hAnsi="Arial" w:cs="Arial"/>
+        </w:rPr>
+      </w:pPr>
+      <w:r>
+        <w:rPr>
+          <w:rFonts w:ascii="Arial" w:hAnsi="Arial" w:cs="Arial"/>
+        </w:rPr>
+        <w:t>Implemented</w:t>
       </w:r>
     </w:p>
     <w:p>
@@ -217,7 +419,21 @@
         <w:rPr>
           <w:rFonts w:ascii="Arial" w:hAnsi="Arial" w:cs="Arial"/>
         </w:rPr>
-        <w:t>Fix an internal method of FontManager accidentally being made public.</w:t>
+        <w:t xml:space="preserve">Fix an internal method of </w:t>
+      </w:r>
+      <w:proofErr w:type="spellStart"/>
+      <w:r>
+        <w:rPr>
+          <w:rFonts w:ascii="Arial" w:hAnsi="Arial" w:cs="Arial"/>
+        </w:rPr>
+        <w:t>FontManager</w:t>
+      </w:r>
+      <w:proofErr w:type="spellEnd"/>
+      <w:r>
+        <w:rPr>
+          <w:rFonts w:ascii="Arial" w:hAnsi="Arial" w:cs="Arial"/>
+        </w:rPr>
+        <w:t xml:space="preserve"> accidentally being made public.</w:t>
       </w:r>
     </w:p>
     <w:p>
@@ -356,11 +572,19 @@
       </w:rPr>
       <w:br/>
     </w:r>
+    <w:proofErr w:type="spellStart"/>
     <w:r>
       <w:rPr>
         <w:rFonts w:ascii="Arial" w:hAnsi="Arial" w:cs="Arial"/>
       </w:rPr>
-      <w:t>xxxxxxx xx</w:t>
+      <w:t>xxxxxxx</w:t>
+    </w:r>
+    <w:proofErr w:type="spellEnd"/>
+    <w:r>
+      <w:rPr>
+        <w:rFonts w:ascii="Arial" w:hAnsi="Arial" w:cs="Arial"/>
+      </w:rPr>
+      <w:t xml:space="preserve"> xx</w:t>
     </w:r>
     <w:r>
       <w:rPr>

</xml_diff>

<commit_message>
animatedtexture now inherits from texture
</commit_message>
<xml_diff>
--- a/Documentation/ReleaseNotes.docx
+++ b/Documentation/ReleaseNotes.docx
@@ -210,13 +210,23 @@
         </w:rPr>
         <w:t xml:space="preserve">Fixed </w:t>
       </w:r>
-      <w:r>
-        <w:rPr>
-          <w:rFonts w:ascii="Arial" w:hAnsi="Arial" w:cs="Arial"/>
-          <w:b/>
-          <w:bCs/>
-        </w:rPr>
-        <w:t xml:space="preserve">Window::CurFPS </w:t>
+      <w:proofErr w:type="gramStart"/>
+      <w:r>
+        <w:rPr>
+          <w:rFonts w:ascii="Arial" w:hAnsi="Arial" w:cs="Arial"/>
+          <w:b/>
+          <w:bCs/>
+        </w:rPr>
+        <w:t>Window::</w:t>
+      </w:r>
+      <w:proofErr w:type="gramEnd"/>
+      <w:r>
+        <w:rPr>
+          <w:rFonts w:ascii="Arial" w:hAnsi="Arial" w:cs="Arial"/>
+          <w:b/>
+          <w:bCs/>
+        </w:rPr>
+        <w:t xml:space="preserve">CurFPS </w:t>
       </w:r>
       <w:r>
         <w:rPr>
@@ -242,13 +252,23 @@
         </w:rPr>
         <w:t xml:space="preserve">Added </w:t>
       </w:r>
-      <w:r>
-        <w:rPr>
-          <w:rFonts w:ascii="Arial" w:hAnsi="Arial" w:cs="Arial"/>
-          <w:b/>
-          <w:bCs/>
-        </w:rPr>
-        <w:t>Texture::Access</w:t>
+      <w:proofErr w:type="gramStart"/>
+      <w:r>
+        <w:rPr>
+          <w:rFonts w:ascii="Arial" w:hAnsi="Arial" w:cs="Arial"/>
+          <w:b/>
+          <w:bCs/>
+        </w:rPr>
+        <w:t>Texture::</w:t>
+      </w:r>
+      <w:proofErr w:type="gramEnd"/>
+      <w:r>
+        <w:rPr>
+          <w:rFonts w:ascii="Arial" w:hAnsi="Arial" w:cs="Arial"/>
+          <w:b/>
+          <w:bCs/>
+        </w:rPr>
+        <w:t>Access</w:t>
       </w:r>
       <w:r>
         <w:rPr>
@@ -310,7 +330,225 @@
         <w:rPr>
           <w:rFonts w:ascii="Arial" w:hAnsi="Arial" w:cs="Arial"/>
         </w:rPr>
-        <w:t xml:space="preserve"> font caching. Text is now cached by the engine and automatically discarded when no longer used, resulting in a speedup of 20x in some cases. (Minesweeper went from 43fps to 550-800fps!, and my Test Program went from 80-100 to 450-600fps!)</w:t>
+        <w:t xml:space="preserve"> font caching. Text is now cached by the engine and automatically discarded when no longer used, resulting in a speedup of 20x in some cases. (Minesweeper went from 43fps to 550-800</w:t>
+      </w:r>
+      <w:proofErr w:type="gramStart"/>
+      <w:r>
+        <w:rPr>
+          <w:rFonts w:ascii="Arial" w:hAnsi="Arial" w:cs="Arial"/>
+        </w:rPr>
+        <w:t>fps!,</w:t>
+      </w:r>
+      <w:proofErr w:type="gramEnd"/>
+      <w:r>
+        <w:rPr>
+          <w:rFonts w:ascii="Arial" w:hAnsi="Arial" w:cs="Arial"/>
+        </w:rPr>
+        <w:t xml:space="preserve"> and my Test Program went from 80-100 to 450-600fps!)</w:t>
+      </w:r>
+    </w:p>
+    <w:p>
+      <w:pPr>
+        <w:rPr>
+          <w:rFonts w:ascii="Arial" w:hAnsi="Arial" w:cs="Arial"/>
+          <w:b/>
+          <w:bCs/>
+        </w:rPr>
+      </w:pPr>
+      <w:r>
+        <w:rPr>
+          <w:rFonts w:ascii="Arial" w:hAnsi="Arial" w:cs="Arial"/>
+          <w:b/>
+          <w:bCs/>
+          <w:sz w:val="28"/>
+          <w:szCs w:val="28"/>
+        </w:rPr>
+        <w:t>Version 1.0.2</w:t>
+      </w:r>
+      <w:r>
+        <w:rPr>
+          <w:rFonts w:ascii="Arial" w:hAnsi="Arial" w:cs="Arial"/>
+          <w:b/>
+          <w:bCs/>
+          <w:sz w:val="28"/>
+          <w:szCs w:val="28"/>
+        </w:rPr>
+        <w:br/>
+      </w:r>
+      <w:r>
+        <w:rPr>
+          <w:rFonts w:ascii="Arial" w:hAnsi="Arial" w:cs="Arial"/>
+          <w:b/>
+          <w:bCs/>
+        </w:rPr>
+        <w:t>September 3, 2022</w:t>
+      </w:r>
+    </w:p>
+    <w:p>
+      <w:pPr>
+        <w:pStyle w:val="ListParagraph"/>
+        <w:numPr>
+          <w:ilvl w:val="0"/>
+          <w:numId w:val="5"/>
+        </w:numPr>
+        <w:spacing w:line="256" w:lineRule="auto"/>
+        <w:rPr>
+          <w:rFonts w:ascii="Arial" w:hAnsi="Arial" w:cs="Arial"/>
+          <w:b/>
+          <w:bCs/>
+        </w:rPr>
+      </w:pPr>
+      <w:r>
+        <w:rPr>
+          <w:rFonts w:ascii="Arial" w:hAnsi="Arial" w:cs="Arial"/>
+        </w:rPr>
+        <w:t>Fix all UI elements being rendered twice. This will increase overall performance by 10-100% depending on how much UI is being used in your game.</w:t>
+      </w:r>
+    </w:p>
+    <w:p>
+      <w:pPr>
+        <w:pStyle w:val="ListParagraph"/>
+        <w:numPr>
+          <w:ilvl w:val="0"/>
+          <w:numId w:val="5"/>
+        </w:numPr>
+        <w:spacing w:line="256" w:lineRule="auto"/>
+        <w:rPr>
+          <w:rFonts w:ascii="Arial" w:hAnsi="Arial" w:cs="Arial"/>
+          <w:b/>
+          <w:bCs/>
+        </w:rPr>
+      </w:pPr>
+      <w:r>
+        <w:rPr>
+          <w:rFonts w:ascii="Arial" w:hAnsi="Arial" w:cs="Arial"/>
+        </w:rPr>
+        <w:t>Allow particle effects to actually be unloaded.</w:t>
+      </w:r>
+    </w:p>
+    <w:p>
+      <w:pPr>
+        <w:pStyle w:val="ListParagraph"/>
+        <w:numPr>
+          <w:ilvl w:val="0"/>
+          <w:numId w:val="5"/>
+        </w:numPr>
+        <w:spacing w:line="256" w:lineRule="auto"/>
+        <w:rPr>
+          <w:rFonts w:ascii="Arial" w:hAnsi="Arial" w:cs="Arial"/>
+          <w:b/>
+          <w:bCs/>
+        </w:rPr>
+      </w:pPr>
+      <w:r>
+        <w:rPr>
+          <w:rFonts w:ascii="Arial" w:hAnsi="Arial" w:cs="Arial"/>
+        </w:rPr>
+        <w:t xml:space="preserve">Implement the </w:t>
+      </w:r>
+      <w:r>
+        <w:rPr>
+          <w:rFonts w:ascii="Arial" w:hAnsi="Arial" w:cs="Arial"/>
+          <w:b/>
+          <w:bCs/>
+        </w:rPr>
+        <w:t xml:space="preserve">forceStop </w:t>
+      </w:r>
+      <w:r>
+        <w:rPr>
+          <w:rFonts w:ascii="Arial" w:hAnsi="Arial" w:cs="Arial"/>
+        </w:rPr>
+        <w:t xml:space="preserve">parameter to </w:t>
+      </w:r>
+      <w:proofErr w:type="gramStart"/>
+      <w:r>
+        <w:rPr>
+          <w:rFonts w:ascii="Arial" w:hAnsi="Arial" w:cs="Arial"/>
+          <w:b/>
+          <w:bCs/>
+        </w:rPr>
+        <w:t>ParticleEffect::</w:t>
+      </w:r>
+      <w:proofErr w:type="gramEnd"/>
+      <w:r>
+        <w:rPr>
+          <w:rFonts w:ascii="Arial" w:hAnsi="Arial" w:cs="Arial"/>
+          <w:b/>
+          <w:bCs/>
+        </w:rPr>
+        <w:t>Stop</w:t>
+      </w:r>
+      <w:r>
+        <w:rPr>
+          <w:rFonts w:ascii="Arial" w:hAnsi="Arial" w:cs="Arial"/>
+        </w:rPr>
+        <w:t>. It can be used to immediately stop a particle effect.</w:t>
+      </w:r>
+    </w:p>
+    <w:p>
+      <w:pPr>
+        <w:pStyle w:val="ListParagraph"/>
+        <w:numPr>
+          <w:ilvl w:val="0"/>
+          <w:numId w:val="5"/>
+        </w:numPr>
+        <w:spacing w:line="256" w:lineRule="auto"/>
+        <w:rPr>
+          <w:rFonts w:ascii="Arial" w:hAnsi="Arial" w:cs="Arial"/>
+          <w:b/>
+          <w:bCs/>
+        </w:rPr>
+      </w:pPr>
+      <w:r>
+        <w:rPr>
+          <w:rFonts w:ascii="Arial" w:hAnsi="Arial" w:cs="Arial"/>
+        </w:rPr>
+        <w:t xml:space="preserve">Implement </w:t>
+      </w:r>
+      <w:proofErr w:type="gramStart"/>
+      <w:r>
+        <w:rPr>
+          <w:rFonts w:ascii="Arial" w:hAnsi="Arial" w:cs="Arial"/>
+          <w:b/>
+          <w:bCs/>
+        </w:rPr>
+        <w:t>GlobalSettings::</w:t>
+      </w:r>
+      <w:proofErr w:type="gramEnd"/>
+      <w:r>
+        <w:rPr>
+          <w:rFonts w:ascii="Arial" w:hAnsi="Arial" w:cs="Arial"/>
+          <w:b/>
+          <w:bCs/>
+        </w:rPr>
+        <w:t xml:space="preserve">Save </w:t>
+      </w:r>
+      <w:r>
+        <w:rPr>
+          <w:rFonts w:ascii="Arial" w:hAnsi="Arial" w:cs="Arial"/>
+        </w:rPr>
+        <w:t>as a stopgap.</w:t>
+      </w:r>
+    </w:p>
+    <w:p>
+      <w:pPr>
+        <w:pStyle w:val="ListParagraph"/>
+        <w:numPr>
+          <w:ilvl w:val="0"/>
+          <w:numId w:val="5"/>
+        </w:numPr>
+        <w:spacing w:line="256" w:lineRule="auto"/>
+        <w:rPr>
+          <w:rFonts w:ascii="Arial" w:hAnsi="Arial" w:cs="Arial"/>
+          <w:b/>
+          <w:bCs/>
+        </w:rPr>
+      </w:pPr>
+      <w:r>
+        <w:rPr>
+          <w:rFonts w:ascii="Arial" w:hAnsi="Arial" w:cs="Arial"/>
+        </w:rPr>
+        <w:t>Minor API fixes</w:t>
       </w:r>
     </w:p>
     <w:p>
@@ -785,6 +1023,119 @@
     </w:lvl>
   </w:abstractNum>
   <w:abstractNum w:abstractNumId="2" w15:restartNumberingAfterBreak="0">
+    <w:nsid w:val="29A14039"/>
+    <w:multiLevelType w:val="hybridMultilevel"/>
+    <w:tmpl w:val="026C5EFC"/>
+    <w:lvl w:ilvl="0" w:tplc="08090001">
+      <w:start w:val="1"/>
+      <w:numFmt w:val="bullet"/>
+      <w:lvlText w:val=""/>
+      <w:lvlJc w:val="left"/>
+      <w:pPr>
+        <w:ind w:left="720" w:hanging="360"/>
+      </w:pPr>
+      <w:rPr>
+        <w:rFonts w:ascii="Symbol" w:hAnsi="Symbol" w:hint="default"/>
+      </w:rPr>
+    </w:lvl>
+    <w:lvl w:ilvl="1" w:tplc="08090003">
+      <w:start w:val="1"/>
+      <w:numFmt w:val="bullet"/>
+      <w:lvlText w:val="o"/>
+      <w:lvlJc w:val="left"/>
+      <w:pPr>
+        <w:ind w:left="1440" w:hanging="360"/>
+      </w:pPr>
+      <w:rPr>
+        <w:rFonts w:ascii="Courier New" w:hAnsi="Courier New" w:cs="Courier New" w:hint="default"/>
+      </w:rPr>
+    </w:lvl>
+    <w:lvl w:ilvl="2" w:tplc="08090005">
+      <w:start w:val="1"/>
+      <w:numFmt w:val="bullet"/>
+      <w:lvlText w:val=""/>
+      <w:lvlJc w:val="left"/>
+      <w:pPr>
+        <w:ind w:left="2160" w:hanging="360"/>
+      </w:pPr>
+      <w:rPr>
+        <w:rFonts w:ascii="Wingdings" w:hAnsi="Wingdings" w:hint="default"/>
+      </w:rPr>
+    </w:lvl>
+    <w:lvl w:ilvl="3" w:tplc="08090001">
+      <w:start w:val="1"/>
+      <w:numFmt w:val="bullet"/>
+      <w:lvlText w:val=""/>
+      <w:lvlJc w:val="left"/>
+      <w:pPr>
+        <w:ind w:left="2880" w:hanging="360"/>
+      </w:pPr>
+      <w:rPr>
+        <w:rFonts w:ascii="Symbol" w:hAnsi="Symbol" w:hint="default"/>
+      </w:rPr>
+    </w:lvl>
+    <w:lvl w:ilvl="4" w:tplc="08090003">
+      <w:start w:val="1"/>
+      <w:numFmt w:val="bullet"/>
+      <w:lvlText w:val="o"/>
+      <w:lvlJc w:val="left"/>
+      <w:pPr>
+        <w:ind w:left="3600" w:hanging="360"/>
+      </w:pPr>
+      <w:rPr>
+        <w:rFonts w:ascii="Courier New" w:hAnsi="Courier New" w:cs="Courier New" w:hint="default"/>
+      </w:rPr>
+    </w:lvl>
+    <w:lvl w:ilvl="5" w:tplc="08090005">
+      <w:start w:val="1"/>
+      <w:numFmt w:val="bullet"/>
+      <w:lvlText w:val=""/>
+      <w:lvlJc w:val="left"/>
+      <w:pPr>
+        <w:ind w:left="4320" w:hanging="360"/>
+      </w:pPr>
+      <w:rPr>
+        <w:rFonts w:ascii="Wingdings" w:hAnsi="Wingdings" w:hint="default"/>
+      </w:rPr>
+    </w:lvl>
+    <w:lvl w:ilvl="6" w:tplc="08090001">
+      <w:start w:val="1"/>
+      <w:numFmt w:val="bullet"/>
+      <w:lvlText w:val=""/>
+      <w:lvlJc w:val="left"/>
+      <w:pPr>
+        <w:ind w:left="5040" w:hanging="360"/>
+      </w:pPr>
+      <w:rPr>
+        <w:rFonts w:ascii="Symbol" w:hAnsi="Symbol" w:hint="default"/>
+      </w:rPr>
+    </w:lvl>
+    <w:lvl w:ilvl="7" w:tplc="08090003">
+      <w:start w:val="1"/>
+      <w:numFmt w:val="bullet"/>
+      <w:lvlText w:val="o"/>
+      <w:lvlJc w:val="left"/>
+      <w:pPr>
+        <w:ind w:left="5760" w:hanging="360"/>
+      </w:pPr>
+      <w:rPr>
+        <w:rFonts w:ascii="Courier New" w:hAnsi="Courier New" w:cs="Courier New" w:hint="default"/>
+      </w:rPr>
+    </w:lvl>
+    <w:lvl w:ilvl="8" w:tplc="08090005">
+      <w:start w:val="1"/>
+      <w:numFmt w:val="bullet"/>
+      <w:lvlText w:val=""/>
+      <w:lvlJc w:val="left"/>
+      <w:pPr>
+        <w:ind w:left="6480" w:hanging="360"/>
+      </w:pPr>
+      <w:rPr>
+        <w:rFonts w:ascii="Wingdings" w:hAnsi="Wingdings" w:hint="default"/>
+      </w:rPr>
+    </w:lvl>
+  </w:abstractNum>
+  <w:abstractNum w:abstractNumId="3" w15:restartNumberingAfterBreak="0">
     <w:nsid w:val="3D2445B7"/>
     <w:multiLevelType w:val="hybridMultilevel"/>
     <w:tmpl w:val="7480D63C"/>
@@ -897,7 +1248,7 @@
       </w:rPr>
     </w:lvl>
   </w:abstractNum>
-  <w:abstractNum w:abstractNumId="3" w15:restartNumberingAfterBreak="0">
+  <w:abstractNum w:abstractNumId="4" w15:restartNumberingAfterBreak="0">
     <w:nsid w:val="65111821"/>
     <w:multiLevelType w:val="hybridMultilevel"/>
     <w:tmpl w:val="C6C2AEAA"/>
@@ -1014,13 +1365,25 @@
     <w:abstractNumId w:val="0"/>
   </w:num>
   <w:num w:numId="2" w16cid:durableId="1438988530">
-    <w:abstractNumId w:val="3"/>
+    <w:abstractNumId w:val="4"/>
   </w:num>
   <w:num w:numId="3" w16cid:durableId="1293172187">
-    <w:abstractNumId w:val="2"/>
+    <w:abstractNumId w:val="3"/>
   </w:num>
   <w:num w:numId="4" w16cid:durableId="679433489">
     <w:abstractNumId w:val="1"/>
+  </w:num>
+  <w:num w:numId="5" w16cid:durableId="1056854613">
+    <w:abstractNumId w:val="2"/>
+    <w:lvlOverride w:ilvl="0"/>
+    <w:lvlOverride w:ilvl="1"/>
+    <w:lvlOverride w:ilvl="2"/>
+    <w:lvlOverride w:ilvl="3"/>
+    <w:lvlOverride w:ilvl="4"/>
+    <w:lvlOverride w:ilvl="5"/>
+    <w:lvlOverride w:ilvl="6"/>
+    <w:lvlOverride w:ilvl="7"/>
+    <w:lvlOverride w:ilvl="8"/>
   </w:num>
 </w:numbering>
 </file>

</xml_diff>

<commit_message>
animation loading, animtool, minor improvements
</commit_message>
<xml_diff>
--- a/Documentation/ReleaseNotes.docx
+++ b/Documentation/ReleaseNotes.docx
@@ -62,11 +62,19 @@
         </w:rPr>
         <w:br/>
       </w:r>
-      <w:r>
-        <w:rPr>
-          <w:rFonts w:ascii="Arial" w:hAnsi="Arial" w:cs="Arial"/>
-        </w:rPr>
-        <w:t>xxxxxxx xx, 2022</w:t>
+      <w:proofErr w:type="spellStart"/>
+      <w:r>
+        <w:rPr>
+          <w:rFonts w:ascii="Arial" w:hAnsi="Arial" w:cs="Arial"/>
+        </w:rPr>
+        <w:t>xxxxxxx</w:t>
+      </w:r>
+      <w:proofErr w:type="spellEnd"/>
+      <w:r>
+        <w:rPr>
+          <w:rFonts w:ascii="Arial" w:hAnsi="Arial" w:cs="Arial"/>
+        </w:rPr>
+        <w:t xml:space="preserve"> xx, 2022</w:t>
       </w:r>
     </w:p>
     <w:p>
@@ -128,6 +136,7 @@
         </w:rPr>
         <w:t xml:space="preserve">Unified the </w:t>
       </w:r>
+      <w:proofErr w:type="spellStart"/>
       <w:r>
         <w:rPr>
           <w:rFonts w:ascii="Arial" w:hAnsi="Arial" w:cs="Arial"/>
@@ -144,12 +153,14 @@
         </w:rPr>
         <w:t>PressedEvent</w:t>
       </w:r>
+      <w:proofErr w:type="spellEnd"/>
       <w:r>
         <w:rPr>
           <w:rFonts w:ascii="Arial" w:hAnsi="Arial" w:cs="Arial"/>
         </w:rPr>
         <w:t xml:space="preserve">, </w:t>
       </w:r>
+      <w:proofErr w:type="spellStart"/>
       <w:r>
         <w:rPr>
           <w:rFonts w:ascii="Arial" w:hAnsi="Arial" w:cs="Arial"/>
@@ -158,19 +169,30 @@
         </w:rPr>
         <w:t>MouseReleaseEvent</w:t>
       </w:r>
+      <w:proofErr w:type="spellEnd"/>
       <w:r>
         <w:rPr>
           <w:rFonts w:ascii="Arial" w:hAnsi="Arial" w:cs="Arial"/>
         </w:rPr>
         <w:t xml:space="preserve"> and </w:t>
       </w:r>
-      <w:r>
-        <w:rPr>
-          <w:rFonts w:ascii="Arial" w:hAnsi="Arial" w:cs="Arial"/>
-          <w:b/>
-          <w:bCs/>
-        </w:rPr>
-        <w:t xml:space="preserve">MouseEvent </w:t>
+      <w:proofErr w:type="spellStart"/>
+      <w:r>
+        <w:rPr>
+          <w:rFonts w:ascii="Arial" w:hAnsi="Arial" w:cs="Arial"/>
+          <w:b/>
+          <w:bCs/>
+        </w:rPr>
+        <w:t>MouseEvent</w:t>
+      </w:r>
+      <w:proofErr w:type="spellEnd"/>
+      <w:r>
+        <w:rPr>
+          <w:rFonts w:ascii="Arial" w:hAnsi="Arial" w:cs="Arial"/>
+          <w:b/>
+          <w:bCs/>
+        </w:rPr>
+        <w:t xml:space="preserve"> </w:t>
       </w:r>
       <w:r>
         <w:rPr>
@@ -178,13 +200,23 @@
         </w:rPr>
         <w:t xml:space="preserve">classes into one </w:t>
       </w:r>
-      <w:r>
-        <w:rPr>
-          <w:rFonts w:ascii="Arial" w:hAnsi="Arial" w:cs="Arial"/>
-          <w:b/>
-          <w:bCs/>
-        </w:rPr>
-        <w:t xml:space="preserve">MouseEvent </w:t>
+      <w:proofErr w:type="spellStart"/>
+      <w:r>
+        <w:rPr>
+          <w:rFonts w:ascii="Arial" w:hAnsi="Arial" w:cs="Arial"/>
+          <w:b/>
+          <w:bCs/>
+        </w:rPr>
+        <w:t>MouseEvent</w:t>
+      </w:r>
+      <w:proofErr w:type="spellEnd"/>
+      <w:r>
+        <w:rPr>
+          <w:rFonts w:ascii="Arial" w:hAnsi="Arial" w:cs="Arial"/>
+          <w:b/>
+          <w:bCs/>
+        </w:rPr>
+        <w:t xml:space="preserve"> </w:t>
       </w:r>
       <w:r>
         <w:rPr>
@@ -210,13 +242,33 @@
         </w:rPr>
         <w:t xml:space="preserve">Fixed </w:t>
       </w:r>
-      <w:r>
-        <w:rPr>
-          <w:rFonts w:ascii="Arial" w:hAnsi="Arial" w:cs="Arial"/>
-          <w:b/>
-          <w:bCs/>
-        </w:rPr>
-        <w:t xml:space="preserve">Window::CurFPS </w:t>
+      <w:proofErr w:type="gramStart"/>
+      <w:r>
+        <w:rPr>
+          <w:rFonts w:ascii="Arial" w:hAnsi="Arial" w:cs="Arial"/>
+          <w:b/>
+          <w:bCs/>
+        </w:rPr>
+        <w:t>Window::</w:t>
+      </w:r>
+      <w:proofErr w:type="spellStart"/>
+      <w:proofErr w:type="gramEnd"/>
+      <w:r>
+        <w:rPr>
+          <w:rFonts w:ascii="Arial" w:hAnsi="Arial" w:cs="Arial"/>
+          <w:b/>
+          <w:bCs/>
+        </w:rPr>
+        <w:t>CurFPS</w:t>
+      </w:r>
+      <w:proofErr w:type="spellEnd"/>
+      <w:r>
+        <w:rPr>
+          <w:rFonts w:ascii="Arial" w:hAnsi="Arial" w:cs="Arial"/>
+          <w:b/>
+          <w:bCs/>
+        </w:rPr>
+        <w:t xml:space="preserve"> </w:t>
       </w:r>
       <w:r>
         <w:rPr>
@@ -242,13 +294,23 @@
         </w:rPr>
         <w:t xml:space="preserve">Added </w:t>
       </w:r>
-      <w:r>
-        <w:rPr>
-          <w:rFonts w:ascii="Arial" w:hAnsi="Arial" w:cs="Arial"/>
-          <w:b/>
-          <w:bCs/>
-        </w:rPr>
-        <w:t>Texture::Access</w:t>
+      <w:proofErr w:type="gramStart"/>
+      <w:r>
+        <w:rPr>
+          <w:rFonts w:ascii="Arial" w:hAnsi="Arial" w:cs="Arial"/>
+          <w:b/>
+          <w:bCs/>
+        </w:rPr>
+        <w:t>Texture::</w:t>
+      </w:r>
+      <w:proofErr w:type="gramEnd"/>
+      <w:r>
+        <w:rPr>
+          <w:rFonts w:ascii="Arial" w:hAnsi="Arial" w:cs="Arial"/>
+          <w:b/>
+          <w:bCs/>
+        </w:rPr>
+        <w:t>Access</w:t>
       </w:r>
       <w:r>
         <w:rPr>
@@ -310,7 +372,69 @@
         <w:rPr>
           <w:rFonts w:ascii="Arial" w:hAnsi="Arial" w:cs="Arial"/>
         </w:rPr>
-        <w:t xml:space="preserve"> font caching. Text is now cached by the engine and automatically discarded when no longer used, resulting in a speedup of 20x in some cases. (Minesweeper went from 43fps to 550-800fps!, and my Test Program went from 80-100 to 450-600fps!)</w:t>
+        <w:t xml:space="preserve"> font caching. Text is now cached by the engine and automatically discarded when no longer used, resulting in a speedup of 20x in some cases. (Minesweeper went from 43fps to 550-800</w:t>
+      </w:r>
+      <w:proofErr w:type="gramStart"/>
+      <w:r>
+        <w:rPr>
+          <w:rFonts w:ascii="Arial" w:hAnsi="Arial" w:cs="Arial"/>
+        </w:rPr>
+        <w:t>fps!,</w:t>
+      </w:r>
+      <w:proofErr w:type="gramEnd"/>
+      <w:r>
+        <w:rPr>
+          <w:rFonts w:ascii="Arial" w:hAnsi="Arial" w:cs="Arial"/>
+        </w:rPr>
+        <w:t xml:space="preserve"> and my Test Program went from 80-100 to 450-600fps!)</w:t>
+      </w:r>
+    </w:p>
+    <w:p>
+      <w:pPr>
+        <w:pStyle w:val="ListParagraph"/>
+        <w:numPr>
+          <w:ilvl w:val="0"/>
+          <w:numId w:val="4"/>
+        </w:numPr>
+        <w:rPr>
+          <w:rFonts w:ascii="Arial" w:hAnsi="Arial" w:cs="Arial"/>
+        </w:rPr>
+      </w:pPr>
+      <w:r>
+        <w:rPr>
+          <w:rFonts w:ascii="Arial" w:hAnsi="Arial" w:cs="Arial"/>
+          <w:b/>
+          <w:bCs/>
+        </w:rPr>
+        <w:t xml:space="preserve">A new animation engine has been </w:t>
+      </w:r>
+      <w:proofErr w:type="gramStart"/>
+      <w:r>
+        <w:rPr>
+          <w:rFonts w:ascii="Arial" w:hAnsi="Arial" w:cs="Arial"/>
+          <w:b/>
+          <w:bCs/>
+        </w:rPr>
+        <w:t>implemented!:</w:t>
+      </w:r>
+      <w:proofErr w:type="gramEnd"/>
+    </w:p>
+    <w:p>
+      <w:pPr>
+        <w:pStyle w:val="ListParagraph"/>
+        <w:numPr>
+          <w:ilvl w:val="0"/>
+          <w:numId w:val="4"/>
+        </w:numPr>
+        <w:rPr>
+          <w:rFonts w:ascii="Arial" w:hAnsi="Arial" w:cs="Arial"/>
+        </w:rPr>
+      </w:pPr>
+      <w:r>
+        <w:rPr>
+          <w:rFonts w:ascii="Arial" w:hAnsi="Arial" w:cs="Arial"/>
+        </w:rPr>
+        <w:t>The new animation engine allows you to animate any arbitrary number of properties of any</w:t>
       </w:r>
     </w:p>
     <w:p>
@@ -387,14 +511,36 @@
         </w:rPr>
         <w:t xml:space="preserve">Implemented </w:t>
       </w:r>
-      <w:r>
-        <w:rPr>
-          <w:rFonts w:ascii="Arial" w:hAnsi="Arial" w:cs="Arial"/>
-          <w:b/>
-          <w:bCs/>
-        </w:rPr>
-        <w:t>ParticleEffect::RemoveEffect</w:t>
-      </w:r>
+      <w:proofErr w:type="spellStart"/>
+      <w:proofErr w:type="gramStart"/>
+      <w:r>
+        <w:rPr>
+          <w:rFonts w:ascii="Arial" w:hAnsi="Arial" w:cs="Arial"/>
+          <w:b/>
+          <w:bCs/>
+        </w:rPr>
+        <w:t>ParticleEffect</w:t>
+      </w:r>
+      <w:proofErr w:type="spellEnd"/>
+      <w:r>
+        <w:rPr>
+          <w:rFonts w:ascii="Arial" w:hAnsi="Arial" w:cs="Arial"/>
+          <w:b/>
+          <w:bCs/>
+        </w:rPr>
+        <w:t>::</w:t>
+      </w:r>
+      <w:proofErr w:type="spellStart"/>
+      <w:proofErr w:type="gramEnd"/>
+      <w:r>
+        <w:rPr>
+          <w:rFonts w:ascii="Arial" w:hAnsi="Arial" w:cs="Arial"/>
+          <w:b/>
+          <w:bCs/>
+        </w:rPr>
+        <w:t>RemoveEffect</w:t>
+      </w:r>
+      <w:proofErr w:type="spellEnd"/>
       <w:r>
         <w:rPr>
           <w:rFonts w:ascii="Arial" w:hAnsi="Arial" w:cs="Arial"/>
@@ -534,13 +680,23 @@
         </w:rPr>
         <w:t xml:space="preserve">Implement the </w:t>
       </w:r>
-      <w:r>
-        <w:rPr>
-          <w:rFonts w:ascii="Arial" w:hAnsi="Arial" w:cs="Arial"/>
-          <w:b/>
-          <w:bCs/>
-        </w:rPr>
-        <w:t xml:space="preserve">forceStop </w:t>
+      <w:proofErr w:type="spellStart"/>
+      <w:r>
+        <w:rPr>
+          <w:rFonts w:ascii="Arial" w:hAnsi="Arial" w:cs="Arial"/>
+          <w:b/>
+          <w:bCs/>
+        </w:rPr>
+        <w:t>forceStop</w:t>
+      </w:r>
+      <w:proofErr w:type="spellEnd"/>
+      <w:r>
+        <w:rPr>
+          <w:rFonts w:ascii="Arial" w:hAnsi="Arial" w:cs="Arial"/>
+          <w:b/>
+          <w:bCs/>
+        </w:rPr>
+        <w:t xml:space="preserve"> </w:t>
       </w:r>
       <w:r>
         <w:rPr>
@@ -548,13 +704,33 @@
         </w:rPr>
         <w:t xml:space="preserve">parameter to </w:t>
       </w:r>
-      <w:r>
-        <w:rPr>
-          <w:rFonts w:ascii="Arial" w:hAnsi="Arial" w:cs="Arial"/>
-          <w:b/>
-          <w:bCs/>
-        </w:rPr>
-        <w:t>ParticleEffect::Stop</w:t>
+      <w:proofErr w:type="spellStart"/>
+      <w:proofErr w:type="gramStart"/>
+      <w:r>
+        <w:rPr>
+          <w:rFonts w:ascii="Arial" w:hAnsi="Arial" w:cs="Arial"/>
+          <w:b/>
+          <w:bCs/>
+        </w:rPr>
+        <w:t>ParticleEffect</w:t>
+      </w:r>
+      <w:proofErr w:type="spellEnd"/>
+      <w:r>
+        <w:rPr>
+          <w:rFonts w:ascii="Arial" w:hAnsi="Arial" w:cs="Arial"/>
+          <w:b/>
+          <w:bCs/>
+        </w:rPr>
+        <w:t>::</w:t>
+      </w:r>
+      <w:proofErr w:type="gramEnd"/>
+      <w:r>
+        <w:rPr>
+          <w:rFonts w:ascii="Arial" w:hAnsi="Arial" w:cs="Arial"/>
+          <w:b/>
+          <w:bCs/>
+        </w:rPr>
+        <w:t>Stop</w:t>
       </w:r>
       <w:r>
         <w:rPr>
@@ -583,13 +759,33 @@
         </w:rPr>
         <w:t xml:space="preserve">Implement </w:t>
       </w:r>
-      <w:r>
-        <w:rPr>
-          <w:rFonts w:ascii="Arial" w:hAnsi="Arial" w:cs="Arial"/>
-          <w:b/>
-          <w:bCs/>
-        </w:rPr>
-        <w:t xml:space="preserve">GlobalSettings::Save </w:t>
+      <w:proofErr w:type="spellStart"/>
+      <w:proofErr w:type="gramStart"/>
+      <w:r>
+        <w:rPr>
+          <w:rFonts w:ascii="Arial" w:hAnsi="Arial" w:cs="Arial"/>
+          <w:b/>
+          <w:bCs/>
+        </w:rPr>
+        <w:t>GlobalSettings</w:t>
+      </w:r>
+      <w:proofErr w:type="spellEnd"/>
+      <w:r>
+        <w:rPr>
+          <w:rFonts w:ascii="Arial" w:hAnsi="Arial" w:cs="Arial"/>
+          <w:b/>
+          <w:bCs/>
+        </w:rPr>
+        <w:t>::</w:t>
+      </w:r>
+      <w:proofErr w:type="gramEnd"/>
+      <w:r>
+        <w:rPr>
+          <w:rFonts w:ascii="Arial" w:hAnsi="Arial" w:cs="Arial"/>
+          <w:b/>
+          <w:bCs/>
+        </w:rPr>
+        <w:t xml:space="preserve">Save </w:t>
       </w:r>
       <w:r>
         <w:rPr>
@@ -707,7 +903,21 @@
         <w:rPr>
           <w:rFonts w:ascii="Arial" w:hAnsi="Arial" w:cs="Arial"/>
         </w:rPr>
-        <w:t>Fix an internal method of FontManager accidentally being made public.</w:t>
+        <w:t xml:space="preserve">Fix an internal method of </w:t>
+      </w:r>
+      <w:proofErr w:type="spellStart"/>
+      <w:r>
+        <w:rPr>
+          <w:rFonts w:ascii="Arial" w:hAnsi="Arial" w:cs="Arial"/>
+        </w:rPr>
+        <w:t>FontManager</w:t>
+      </w:r>
+      <w:proofErr w:type="spellEnd"/>
+      <w:r>
+        <w:rPr>
+          <w:rFonts w:ascii="Arial" w:hAnsi="Arial" w:cs="Arial"/>
+        </w:rPr>
+        <w:t xml:space="preserve"> accidentally being made public.</w:t>
       </w:r>
     </w:p>
     <w:p>
@@ -757,6 +967,7 @@
         <w:rPr>
           <w:rFonts w:ascii="Arial" w:hAnsi="Arial" w:cs="Arial"/>
         </w:rPr>
+        <w:lastRenderedPageBreak/>
         <w:t>Initial release of the Lightning game engine.</w:t>
       </w:r>
     </w:p>
@@ -846,11 +1057,19 @@
       </w:rPr>
       <w:br/>
     </w:r>
+    <w:proofErr w:type="spellStart"/>
     <w:r>
       <w:rPr>
         <w:rFonts w:ascii="Arial" w:hAnsi="Arial" w:cs="Arial"/>
       </w:rPr>
-      <w:t>xxxxxxx xx</w:t>
+      <w:t>xxxxxxx</w:t>
+    </w:r>
+    <w:proofErr w:type="spellEnd"/>
+    <w:r>
+      <w:rPr>
+        <w:rFonts w:ascii="Arial" w:hAnsi="Arial" w:cs="Arial"/>
+      </w:rPr>
+      <w:t xml:space="preserve"> xx</w:t>
     </w:r>
     <w:r>
       <w:rPr>
@@ -1559,15 +1778,6 @@
   </w:num>
   <w:num w:numId="6" w16cid:durableId="1215384832">
     <w:abstractNumId w:val="0"/>
-    <w:lvlOverride w:ilvl="0"/>
-    <w:lvlOverride w:ilvl="1"/>
-    <w:lvlOverride w:ilvl="2"/>
-    <w:lvlOverride w:ilvl="3"/>
-    <w:lvlOverride w:ilvl="4"/>
-    <w:lvlOverride w:ilvl="5"/>
-    <w:lvlOverride w:ilvl="6"/>
-    <w:lvlOverride w:ilvl="7"/>
-    <w:lvlOverride w:ilvl="8"/>
   </w:num>
 </w:numbering>
 </file>

</xml_diff>

<commit_message>
camera shake and velocity
</commit_message>
<xml_diff>
--- a/Documentation/ReleaseNotes.docx
+++ b/Documentation/ReleaseNotes.docx
@@ -39,7 +39,27 @@
           <w:sz w:val="28"/>
           <w:szCs w:val="28"/>
         </w:rPr>
-        <w:t xml:space="preserve">1.1.0 </w:t>
+        <w:t>1.1.0</w:t>
+      </w:r>
+      <w:r>
+        <w:rPr>
+          <w:rFonts w:ascii="Arial" w:hAnsi="Arial" w:cs="Arial"/>
+          <w:b/>
+          <w:bCs/>
+          <w:sz w:val="28"/>
+          <w:szCs w:val="28"/>
+        </w:rPr>
+        <w:t xml:space="preserve"> Release Candidate 0</w:t>
+      </w:r>
+      <w:r>
+        <w:rPr>
+          <w:rFonts w:ascii="Arial" w:hAnsi="Arial" w:cs="Arial"/>
+          <w:b/>
+          <w:bCs/>
+          <w:sz w:val="28"/>
+          <w:szCs w:val="28"/>
+        </w:rPr>
+        <w:t xml:space="preserve"> </w:t>
       </w:r>
       <w:r>
         <w:rPr>
@@ -66,7 +86,34 @@
         <w:rPr>
           <w:rFonts w:ascii="Arial" w:hAnsi="Arial" w:cs="Arial"/>
         </w:rPr>
-        <w:t>xxxxxxx xx, 2022</w:t>
+        <w:t>October,</w:t>
+      </w:r>
+      <w:r>
+        <w:rPr>
+          <w:rFonts w:ascii="Arial" w:hAnsi="Arial" w:cs="Arial"/>
+        </w:rPr>
+        <w:t xml:space="preserve"> 2022</w:t>
+      </w:r>
+    </w:p>
+    <w:p>
+      <w:pPr>
+        <w:rPr>
+          <w:rFonts w:ascii="Arial" w:hAnsi="Arial" w:cs="Arial"/>
+          <w:b/>
+          <w:bCs/>
+          <w:sz w:val="28"/>
+          <w:szCs w:val="28"/>
+        </w:rPr>
+      </w:pPr>
+      <w:r>
+        <w:rPr>
+          <w:rFonts w:ascii="Arial" w:hAnsi="Arial" w:cs="Arial"/>
+          <w:b/>
+          <w:bCs/>
+          <w:sz w:val="28"/>
+          <w:szCs w:val="28"/>
+        </w:rPr>
+        <w:t>General</w:t>
       </w:r>
     </w:p>
     <w:p>
@@ -86,6 +133,12 @@
         </w:rPr>
         <w:t>Updated to SDL2_mixer 2.6.2</w:t>
       </w:r>
+      <w:r>
+        <w:rPr>
+          <w:rFonts w:ascii="Arial" w:hAnsi="Arial" w:cs="Arial"/>
+        </w:rPr>
+        <w:t xml:space="preserve"> – MOD files are no longer supported due to bugs on SDL’s end, sorry, but there are many new functions.</w:t>
+      </w:r>
     </w:p>
     <w:p>
       <w:pPr>
@@ -126,72 +179,38 @@
         <w:rPr>
           <w:rFonts w:ascii="Arial" w:hAnsi="Arial" w:cs="Arial"/>
         </w:rPr>
-        <w:t xml:space="preserve">Unified the </w:t>
-      </w:r>
-      <w:r>
-        <w:rPr>
-          <w:rFonts w:ascii="Arial" w:hAnsi="Arial" w:cs="Arial"/>
-          <w:b/>
-          <w:bCs/>
-        </w:rPr>
-        <w:t>Mouse</w:t>
-      </w:r>
-      <w:r>
-        <w:rPr>
-          <w:rFonts w:ascii="Arial" w:hAnsi="Arial" w:cs="Arial"/>
-          <w:b/>
-          <w:bCs/>
-        </w:rPr>
-        <w:t>PressedEvent</w:t>
-      </w:r>
-      <w:r>
-        <w:rPr>
-          <w:rFonts w:ascii="Arial" w:hAnsi="Arial" w:cs="Arial"/>
-        </w:rPr>
-        <w:t xml:space="preserve">, </w:t>
-      </w:r>
-      <w:r>
-        <w:rPr>
-          <w:rFonts w:ascii="Arial" w:hAnsi="Arial" w:cs="Arial"/>
-          <w:b/>
-          <w:bCs/>
-        </w:rPr>
-        <w:t>MouseReleaseEvent</w:t>
-      </w:r>
-      <w:r>
-        <w:rPr>
-          <w:rFonts w:ascii="Arial" w:hAnsi="Arial" w:cs="Arial"/>
-        </w:rPr>
-        <w:t xml:space="preserve"> and </w:t>
-      </w:r>
-      <w:r>
-        <w:rPr>
-          <w:rFonts w:ascii="Arial" w:hAnsi="Arial" w:cs="Arial"/>
-          <w:b/>
-          <w:bCs/>
-        </w:rPr>
-        <w:t xml:space="preserve">MouseEvent </w:t>
-      </w:r>
-      <w:r>
-        <w:rPr>
-          <w:rFonts w:ascii="Arial" w:hAnsi="Arial" w:cs="Arial"/>
-        </w:rPr>
-        <w:t xml:space="preserve">classes into one </w:t>
-      </w:r>
-      <w:r>
-        <w:rPr>
-          <w:rFonts w:ascii="Arial" w:hAnsi="Arial" w:cs="Arial"/>
-          <w:b/>
-          <w:bCs/>
-        </w:rPr>
-        <w:t xml:space="preserve">MouseEvent </w:t>
-      </w:r>
-      <w:r>
-        <w:rPr>
-          <w:rFonts w:ascii="Arial" w:hAnsi="Arial" w:cs="Arial"/>
-        </w:rPr>
-        <w:t>class.</w:t>
-      </w:r>
+        <w:t>Examples now use the installed engine instead of the version in the “shared” folderl.</w:t>
+      </w:r>
+    </w:p>
+    <w:p>
+      <w:pPr>
+        <w:rPr>
+          <w:rFonts w:ascii="Arial" w:hAnsi="Arial" w:cs="Arial"/>
+          <w:b/>
+          <w:bCs/>
+          <w:sz w:val="28"/>
+          <w:szCs w:val="28"/>
+        </w:rPr>
+      </w:pPr>
+      <w:r>
+        <w:rPr>
+          <w:rFonts w:ascii="Arial" w:hAnsi="Arial" w:cs="Arial"/>
+          <w:b/>
+          <w:bCs/>
+          <w:sz w:val="28"/>
+          <w:szCs w:val="28"/>
+        </w:rPr>
+        <w:t>Rendering</w:t>
+      </w:r>
+    </w:p>
+    <w:p>
+      <w:pPr>
+        <w:rPr>
+          <w:rFonts w:ascii="Arial" w:hAnsi="Arial" w:cs="Arial"/>
+          <w:b/>
+          <w:bCs/>
+        </w:rPr>
+      </w:pPr>
     </w:p>
     <w:p>
       <w:pPr>
@@ -216,13 +235,27 @@
           <w:b/>
           <w:bCs/>
         </w:rPr>
-        <w:t xml:space="preserve">Window::CurFPS </w:t>
-      </w:r>
-      <w:r>
-        <w:rPr>
-          <w:rFonts w:ascii="Arial" w:hAnsi="Arial" w:cs="Arial"/>
-        </w:rPr>
-        <w:t>being set to internal.</w:t>
+        <w:t>Renderer</w:t>
+      </w:r>
+      <w:r>
+        <w:rPr>
+          <w:rFonts w:ascii="Arial" w:hAnsi="Arial" w:cs="Arial"/>
+          <w:b/>
+          <w:bCs/>
+        </w:rPr>
+        <w:t xml:space="preserve">::CurFPS </w:t>
+      </w:r>
+      <w:r>
+        <w:rPr>
+          <w:rFonts w:ascii="Arial" w:hAnsi="Arial" w:cs="Arial"/>
+        </w:rPr>
+        <w:t xml:space="preserve">being </w:t>
+      </w:r>
+      <w:r>
+        <w:rPr>
+          <w:rFonts w:ascii="Arial" w:hAnsi="Arial" w:cs="Arial"/>
+        </w:rPr>
+        <w:t>an internal property.</w:t>
       </w:r>
     </w:p>
     <w:p>
@@ -286,7 +319,13 @@
         <w:rPr>
           <w:rFonts w:ascii="Arial" w:hAnsi="Arial" w:cs="Arial"/>
         </w:rPr>
-        <w:t>The API has been standardised on American English. Please update your games accordingly.</w:t>
+        <w:t>The API has been standardised on American English. Please update your games accordingly</w:t>
+      </w:r>
+      <w:r>
+        <w:rPr>
+          <w:rFonts w:ascii="Arial" w:hAnsi="Arial" w:cs="Arial"/>
+        </w:rPr>
+        <w:t>.</w:t>
       </w:r>
     </w:p>
     <w:p>
@@ -362,6 +401,130 @@
         </w:rPr>
         <w:t xml:space="preserve"> Renderable</w:t>
       </w:r>
+      <w:r>
+        <w:rPr>
+          <w:rFonts w:ascii="Arial" w:hAnsi="Arial" w:cs="Arial"/>
+        </w:rPr>
+        <w:t>.</w:t>
+      </w:r>
+    </w:p>
+    <w:p>
+      <w:pPr>
+        <w:pStyle w:val="ListParagraph"/>
+        <w:numPr>
+          <w:ilvl w:val="0"/>
+          <w:numId w:val="4"/>
+        </w:numPr>
+        <w:rPr>
+          <w:rFonts w:ascii="Arial" w:hAnsi="Arial" w:cs="Arial"/>
+        </w:rPr>
+      </w:pPr>
+      <w:r>
+        <w:rPr>
+          <w:rFonts w:ascii="Arial" w:hAnsi="Arial" w:cs="Arial"/>
+        </w:rPr>
+        <w:t>Added the new Lightning Animation Editor (</w:t>
+      </w:r>
+      <w:r>
+        <w:rPr>
+          <w:rFonts w:ascii="Arial" w:hAnsi="Arial" w:cs="Arial"/>
+          <w:b/>
+          <w:bCs/>
+        </w:rPr>
+        <w:t>AnimTool.exe</w:t>
+      </w:r>
+      <w:r>
+        <w:rPr>
+          <w:rFonts w:ascii="Arial" w:hAnsi="Arial" w:cs="Arial"/>
+        </w:rPr>
+        <w:t>) that allows you to edit and generate animations.</w:t>
+      </w:r>
+    </w:p>
+    <w:p>
+      <w:pPr>
+        <w:pStyle w:val="ListParagraph"/>
+        <w:numPr>
+          <w:ilvl w:val="0"/>
+          <w:numId w:val="4"/>
+        </w:numPr>
+        <w:rPr>
+          <w:rFonts w:ascii="Arial" w:hAnsi="Arial" w:cs="Arial"/>
+        </w:rPr>
+      </w:pPr>
+      <w:r>
+        <w:rPr>
+          <w:rFonts w:ascii="Arial" w:hAnsi="Arial" w:cs="Arial"/>
+        </w:rPr>
+        <w:t xml:space="preserve">Unified the </w:t>
+      </w:r>
+      <w:r>
+        <w:rPr>
+          <w:rFonts w:ascii="Arial" w:hAnsi="Arial" w:cs="Arial"/>
+          <w:b/>
+          <w:bCs/>
+        </w:rPr>
+        <w:t>MousePressedEvent</w:t>
+      </w:r>
+      <w:r>
+        <w:rPr>
+          <w:rFonts w:ascii="Arial" w:hAnsi="Arial" w:cs="Arial"/>
+        </w:rPr>
+        <w:t xml:space="preserve">, </w:t>
+      </w:r>
+      <w:r>
+        <w:rPr>
+          <w:rFonts w:ascii="Arial" w:hAnsi="Arial" w:cs="Arial"/>
+          <w:b/>
+          <w:bCs/>
+        </w:rPr>
+        <w:t>MouseReleaseEvent</w:t>
+      </w:r>
+      <w:r>
+        <w:rPr>
+          <w:rFonts w:ascii="Arial" w:hAnsi="Arial" w:cs="Arial"/>
+        </w:rPr>
+        <w:t xml:space="preserve"> and </w:t>
+      </w:r>
+      <w:r>
+        <w:rPr>
+          <w:rFonts w:ascii="Arial" w:hAnsi="Arial" w:cs="Arial"/>
+          <w:b/>
+          <w:bCs/>
+        </w:rPr>
+        <w:t xml:space="preserve">MouseEvent </w:t>
+      </w:r>
+      <w:r>
+        <w:rPr>
+          <w:rFonts w:ascii="Arial" w:hAnsi="Arial" w:cs="Arial"/>
+        </w:rPr>
+        <w:t xml:space="preserve">classes into one </w:t>
+      </w:r>
+      <w:r>
+        <w:rPr>
+          <w:rFonts w:ascii="Arial" w:hAnsi="Arial" w:cs="Arial"/>
+          <w:b/>
+          <w:bCs/>
+        </w:rPr>
+        <w:t xml:space="preserve">MouseEvent </w:t>
+      </w:r>
+      <w:r>
+        <w:rPr>
+          <w:rFonts w:ascii="Arial" w:hAnsi="Arial" w:cs="Arial"/>
+        </w:rPr>
+        <w:t>class.</w:t>
+      </w:r>
+    </w:p>
+    <w:p>
+      <w:pPr>
+        <w:pStyle w:val="ListParagraph"/>
+        <w:numPr>
+          <w:ilvl w:val="0"/>
+          <w:numId w:val="4"/>
+        </w:numPr>
+        <w:rPr>
+          <w:rFonts w:ascii="Arial" w:hAnsi="Arial" w:cs="Arial"/>
+        </w:rPr>
+      </w:pPr>
     </w:p>
     <w:p>
       <w:pPr>
@@ -633,6 +796,7 @@
         <w:rPr>
           <w:rFonts w:ascii="Arial" w:hAnsi="Arial" w:cs="Arial"/>
         </w:rPr>
+        <w:lastRenderedPageBreak/>
         <w:t>Fix all UI elements being rendered twice. This will increase overall performance by 10-100% depending on how much UI is being used in your game.</w:t>
       </w:r>
     </w:p>
@@ -814,7 +978,6 @@
         <w:rPr>
           <w:rFonts w:ascii="Arial" w:hAnsi="Arial" w:cs="Arial"/>
         </w:rPr>
-        <w:lastRenderedPageBreak/>
         <w:t>Add the ability to remove UI gadgets.</w:t>
       </w:r>
     </w:p>
@@ -994,13 +1157,13 @@
       <w:rPr>
         <w:rFonts w:ascii="Arial" w:hAnsi="Arial" w:cs="Arial"/>
       </w:rPr>
-      <w:t>xxxxxxx xx</w:t>
+      <w:t>October,</w:t>
     </w:r>
     <w:r>
       <w:rPr>
         <w:rFonts w:ascii="Arial" w:hAnsi="Arial" w:cs="Arial"/>
       </w:rPr>
-      <w:t>, 2022</w:t>
+      <w:t xml:space="preserve"> 2022</w:t>
     </w:r>
   </w:p>
 </w:hdr>

</xml_diff>

<commit_message>
minor base cleanup, SDL 2.24.1
</commit_message>
<xml_diff>
--- a/Documentation/ReleaseNotes.docx
+++ b/Documentation/ReleaseNotes.docx
@@ -86,7 +86,13 @@
         <w:rPr>
           <w:rFonts w:ascii="Arial" w:hAnsi="Arial" w:cs="Arial"/>
         </w:rPr>
-        <w:t>October,</w:t>
+        <w:t>October</w:t>
+      </w:r>
+      <w:r>
+        <w:rPr>
+          <w:rFonts w:ascii="Arial" w:hAnsi="Arial" w:cs="Arial"/>
+        </w:rPr>
+        <w:t>,</w:t>
       </w:r>
       <w:r>
         <w:rPr>
@@ -131,6 +137,30 @@
         <w:rPr>
           <w:rFonts w:ascii="Arial" w:hAnsi="Arial" w:cs="Arial"/>
         </w:rPr>
+        <w:t>Updated from SDL 2.0.22 to SDL 2.24.1</w:t>
+      </w:r>
+      <w:r>
+        <w:rPr>
+          <w:rFonts w:ascii="Arial" w:hAnsi="Arial" w:cs="Arial"/>
+        </w:rPr>
+        <w:t>.</w:t>
+      </w:r>
+    </w:p>
+    <w:p>
+      <w:pPr>
+        <w:pStyle w:val="ListParagraph"/>
+        <w:numPr>
+          <w:ilvl w:val="0"/>
+          <w:numId w:val="4"/>
+        </w:numPr>
+        <w:rPr>
+          <w:rFonts w:ascii="Arial" w:hAnsi="Arial" w:cs="Arial"/>
+        </w:rPr>
+      </w:pPr>
+      <w:r>
+        <w:rPr>
+          <w:rFonts w:ascii="Arial" w:hAnsi="Arial" w:cs="Arial"/>
+        </w:rPr>
         <w:t>Updated to SDL2_mixer 2.6.2</w:t>
       </w:r>
       <w:r>
@@ -179,7 +209,297 @@
         <w:rPr>
           <w:rFonts w:ascii="Arial" w:hAnsi="Arial" w:cs="Arial"/>
         </w:rPr>
-        <w:t>Examples now use the installed engine instead of the version in the “shared” folderl.</w:t>
+        <w:t>Examples now use the installed engine instead of the version in the “shared” folder</w:t>
+      </w:r>
+      <w:r>
+        <w:rPr>
+          <w:rFonts w:ascii="Arial" w:hAnsi="Arial" w:cs="Arial"/>
+        </w:rPr>
+        <w:t>.</w:t>
+      </w:r>
+    </w:p>
+    <w:p>
+      <w:pPr>
+        <w:pStyle w:val="ListParagraph"/>
+        <w:numPr>
+          <w:ilvl w:val="0"/>
+          <w:numId w:val="4"/>
+        </w:numPr>
+        <w:rPr>
+          <w:rFonts w:ascii="Arial" w:hAnsi="Arial" w:cs="Arial"/>
+        </w:rPr>
+      </w:pPr>
+      <w:r>
+        <w:rPr>
+          <w:rFonts w:ascii="Arial" w:hAnsi="Arial" w:cs="Arial"/>
+        </w:rPr>
+        <w:t xml:space="preserve">All </w:t>
+      </w:r>
+      <w:r>
+        <w:rPr>
+          <w:rFonts w:ascii="Arial" w:hAnsi="Arial" w:cs="Arial"/>
+          <w:b/>
+          <w:bCs/>
+        </w:rPr>
+        <w:t xml:space="preserve">UI events </w:t>
+      </w:r>
+      <w:r>
+        <w:rPr>
+          <w:rFonts w:ascii="Arial" w:hAnsi="Arial" w:cs="Arial"/>
+        </w:rPr>
+        <w:t xml:space="preserve">can now be used by any renderable. </w:t>
+      </w:r>
+    </w:p>
+    <w:p>
+      <w:pPr>
+        <w:pStyle w:val="ListParagraph"/>
+        <w:numPr>
+          <w:ilvl w:val="0"/>
+          <w:numId w:val="4"/>
+        </w:numPr>
+        <w:rPr>
+          <w:rFonts w:ascii="Arial" w:hAnsi="Arial" w:cs="Arial"/>
+        </w:rPr>
+      </w:pPr>
+      <w:r>
+        <w:rPr>
+          <w:rFonts w:ascii="Arial" w:hAnsi="Arial" w:cs="Arial"/>
+        </w:rPr>
+        <w:t>The API has been standardised on American English</w:t>
+      </w:r>
+      <w:r>
+        <w:rPr>
+          <w:rFonts w:ascii="Arial" w:hAnsi="Arial" w:cs="Arial"/>
+        </w:rPr>
+        <w:t xml:space="preserve"> in order to make it easier for developers who develop against other engines to adapt to Lightning</w:t>
+      </w:r>
+      <w:r>
+        <w:rPr>
+          <w:rFonts w:ascii="Arial" w:hAnsi="Arial" w:cs="Arial"/>
+        </w:rPr>
+        <w:t>. Please update your games accordingly.</w:t>
+      </w:r>
+    </w:p>
+    <w:p>
+      <w:pPr>
+        <w:pStyle w:val="ListParagraph"/>
+        <w:numPr>
+          <w:ilvl w:val="0"/>
+          <w:numId w:val="4"/>
+        </w:numPr>
+        <w:rPr>
+          <w:rFonts w:ascii="Arial" w:hAnsi="Arial" w:cs="Arial"/>
+        </w:rPr>
+      </w:pPr>
+      <w:r>
+        <w:rPr>
+          <w:rFonts w:ascii="Arial" w:hAnsi="Arial" w:cs="Arial"/>
+        </w:rPr>
+        <w:t xml:space="preserve">Unified the </w:t>
+      </w:r>
+      <w:r>
+        <w:rPr>
+          <w:rFonts w:ascii="Arial" w:hAnsi="Arial" w:cs="Arial"/>
+          <w:b/>
+          <w:bCs/>
+        </w:rPr>
+        <w:t>MousePressedEvent</w:t>
+      </w:r>
+      <w:r>
+        <w:rPr>
+          <w:rFonts w:ascii="Arial" w:hAnsi="Arial" w:cs="Arial"/>
+        </w:rPr>
+        <w:t xml:space="preserve">, </w:t>
+      </w:r>
+      <w:r>
+        <w:rPr>
+          <w:rFonts w:ascii="Arial" w:hAnsi="Arial" w:cs="Arial"/>
+          <w:b/>
+          <w:bCs/>
+        </w:rPr>
+        <w:t>MouseRelease</w:t>
+      </w:r>
+      <w:r>
+        <w:rPr>
+          <w:rFonts w:ascii="Arial" w:hAnsi="Arial" w:cs="Arial"/>
+          <w:b/>
+          <w:bCs/>
+        </w:rPr>
+        <w:t>d</w:t>
+      </w:r>
+      <w:r>
+        <w:rPr>
+          <w:rFonts w:ascii="Arial" w:hAnsi="Arial" w:cs="Arial"/>
+          <w:b/>
+          <w:bCs/>
+        </w:rPr>
+        <w:t>Event</w:t>
+      </w:r>
+      <w:r>
+        <w:rPr>
+          <w:rFonts w:ascii="Arial" w:hAnsi="Arial" w:cs="Arial"/>
+        </w:rPr>
+        <w:t xml:space="preserve"> and </w:t>
+      </w:r>
+      <w:r>
+        <w:rPr>
+          <w:rFonts w:ascii="Arial" w:hAnsi="Arial" w:cs="Arial"/>
+          <w:b/>
+          <w:bCs/>
+        </w:rPr>
+        <w:t xml:space="preserve">MouseEvent </w:t>
+      </w:r>
+      <w:r>
+        <w:rPr>
+          <w:rFonts w:ascii="Arial" w:hAnsi="Arial" w:cs="Arial"/>
+        </w:rPr>
+        <w:t xml:space="preserve">classes into one </w:t>
+      </w:r>
+      <w:r>
+        <w:rPr>
+          <w:rFonts w:ascii="Arial" w:hAnsi="Arial" w:cs="Arial"/>
+          <w:b/>
+          <w:bCs/>
+        </w:rPr>
+        <w:t xml:space="preserve">MouseEvent </w:t>
+      </w:r>
+      <w:r>
+        <w:rPr>
+          <w:rFonts w:ascii="Arial" w:hAnsi="Arial" w:cs="Arial"/>
+        </w:rPr>
+        <w:t>class.</w:t>
+      </w:r>
+    </w:p>
+    <w:p>
+      <w:pPr>
+        <w:pStyle w:val="ListParagraph"/>
+        <w:numPr>
+          <w:ilvl w:val="0"/>
+          <w:numId w:val="4"/>
+        </w:numPr>
+        <w:rPr>
+          <w:rFonts w:ascii="Arial" w:hAnsi="Arial" w:cs="Arial"/>
+        </w:rPr>
+      </w:pPr>
+      <w:r>
+        <w:rPr>
+          <w:rFonts w:ascii="Arial" w:hAnsi="Arial" w:cs="Arial"/>
+          <w:b/>
+          <w:bCs/>
+        </w:rPr>
+        <w:t xml:space="preserve">NuCore.SDL2 </w:t>
+      </w:r>
+      <w:r>
+        <w:rPr>
+          <w:rFonts w:ascii="Arial" w:hAnsi="Arial" w:cs="Arial"/>
+        </w:rPr>
+        <w:t xml:space="preserve">has been renamed to </w:t>
+      </w:r>
+      <w:r>
+        <w:rPr>
+          <w:rFonts w:ascii="Arial" w:hAnsi="Arial" w:cs="Arial"/>
+          <w:b/>
+          <w:bCs/>
+        </w:rPr>
+        <w:t>LightningBase</w:t>
+      </w:r>
+      <w:r>
+        <w:rPr>
+          <w:rFonts w:ascii="Arial" w:hAnsi="Arial" w:cs="Arial"/>
+        </w:rPr>
+        <w:t>.</w:t>
+      </w:r>
+    </w:p>
+    <w:p>
+      <w:pPr>
+        <w:pStyle w:val="ListParagraph"/>
+        <w:numPr>
+          <w:ilvl w:val="0"/>
+          <w:numId w:val="4"/>
+        </w:numPr>
+        <w:rPr>
+          <w:rFonts w:ascii="Arial" w:hAnsi="Arial" w:cs="Arial"/>
+        </w:rPr>
+      </w:pPr>
+      <w:r>
+        <w:rPr>
+          <w:rFonts w:ascii="Arial" w:hAnsi="Arial" w:cs="Arial"/>
+        </w:rPr>
+        <w:t xml:space="preserve">Everywhere that previously referenced </w:t>
+      </w:r>
+      <w:r>
+        <w:rPr>
+          <w:rFonts w:ascii="Arial" w:hAnsi="Arial" w:cs="Arial"/>
+          <w:b/>
+          <w:bCs/>
+        </w:rPr>
+        <w:t xml:space="preserve">frames </w:t>
+      </w:r>
+      <w:r>
+        <w:rPr>
+          <w:rFonts w:ascii="Arial" w:hAnsi="Arial" w:cs="Arial"/>
+        </w:rPr>
+        <w:t xml:space="preserve">as a measure of time now measures </w:t>
+      </w:r>
+      <w:r>
+        <w:rPr>
+          <w:rFonts w:ascii="Arial" w:hAnsi="Arial" w:cs="Arial"/>
+          <w:b/>
+          <w:bCs/>
+        </w:rPr>
+        <w:t>milliseconds</w:t>
+      </w:r>
+      <w:r>
+        <w:rPr>
+          <w:rFonts w:ascii="Arial" w:hAnsi="Arial" w:cs="Arial"/>
+        </w:rPr>
+        <w:t>, such as the Particle Manager.</w:t>
+      </w:r>
+    </w:p>
+    <w:p>
+      <w:pPr>
+        <w:pStyle w:val="ListParagraph"/>
+        <w:numPr>
+          <w:ilvl w:val="0"/>
+          <w:numId w:val="4"/>
+        </w:numPr>
+        <w:rPr>
+          <w:rFonts w:ascii="Arial" w:hAnsi="Arial" w:cs="Arial"/>
+        </w:rPr>
+      </w:pPr>
+      <w:r>
+        <w:rPr>
+          <w:rFonts w:ascii="Arial" w:hAnsi="Arial" w:cs="Arial"/>
+        </w:rPr>
+        <w:t xml:space="preserve">AssetManager is now an actual base class for all asset managers (except LocalisationManager for technical reasons) and all asset managers can have </w:t>
+      </w:r>
+      <w:r>
+        <w:rPr>
+          <w:rFonts w:ascii="Arial" w:hAnsi="Arial" w:cs="Arial"/>
+          <w:b/>
+          <w:bCs/>
+        </w:rPr>
+        <w:t xml:space="preserve">AddAsset </w:t>
+      </w:r>
+      <w:r>
+        <w:rPr>
+          <w:rFonts w:ascii="Arial" w:hAnsi="Arial" w:cs="Arial"/>
+        </w:rPr>
+        <w:t xml:space="preserve">called on them with an Asset object to add and load an asset and </w:t>
+      </w:r>
+      <w:r>
+        <w:rPr>
+          <w:rFonts w:ascii="Arial" w:hAnsi="Arial" w:cs="Arial"/>
+          <w:b/>
+          <w:bCs/>
+        </w:rPr>
+        <w:t xml:space="preserve">RemoveAsset </w:t>
+      </w:r>
+      <w:r>
+        <w:rPr>
+          <w:rFonts w:ascii="Arial" w:hAnsi="Arial" w:cs="Arial"/>
+        </w:rPr>
+        <w:t>called on them with an Asset object to unload and remove it.</w:t>
       </w:r>
     </w:p>
     <w:p>
@@ -205,15 +525,6 @@
     </w:p>
     <w:p>
       <w:pPr>
-        <w:rPr>
-          <w:rFonts w:ascii="Arial" w:hAnsi="Arial" w:cs="Arial"/>
-          <w:b/>
-          <w:bCs/>
-        </w:rPr>
-      </w:pPr>
-    </w:p>
-    <w:p>
-      <w:pPr>
         <w:pStyle w:val="ListParagraph"/>
         <w:numPr>
           <w:ilvl w:val="0"/>
@@ -227,6 +538,106 @@
         <w:rPr>
           <w:rFonts w:ascii="Arial" w:hAnsi="Arial" w:cs="Arial"/>
         </w:rPr>
+        <w:t>Refactored the renderer. It is now a lot more centralised</w:t>
+      </w:r>
+      <w:r>
+        <w:rPr>
+          <w:rFonts w:ascii="Arial" w:hAnsi="Arial" w:cs="Arial"/>
+        </w:rPr>
+        <w:t xml:space="preserve"> and somewhat faster</w:t>
+      </w:r>
+      <w:r>
+        <w:rPr>
+          <w:rFonts w:ascii="Arial" w:hAnsi="Arial" w:cs="Arial"/>
+        </w:rPr>
+        <w:t>.</w:t>
+      </w:r>
+    </w:p>
+    <w:p>
+      <w:pPr>
+        <w:pStyle w:val="ListParagraph"/>
+        <w:numPr>
+          <w:ilvl w:val="0"/>
+          <w:numId w:val="4"/>
+        </w:numPr>
+        <w:rPr>
+          <w:rFonts w:ascii="Arial" w:hAnsi="Arial" w:cs="Arial"/>
+        </w:rPr>
+      </w:pPr>
+      <w:r>
+        <w:rPr>
+          <w:rFonts w:ascii="Arial" w:hAnsi="Arial" w:cs="Arial"/>
+        </w:rPr>
+        <w:t xml:space="preserve">Implemented </w:t>
+      </w:r>
+      <w:r>
+        <w:rPr>
+          <w:rFonts w:ascii="Arial" w:hAnsi="Arial" w:cs="Arial"/>
+          <w:b/>
+          <w:bCs/>
+        </w:rPr>
+        <w:t xml:space="preserve">Z-Index </w:t>
+      </w:r>
+      <w:r>
+        <w:rPr>
+          <w:rFonts w:ascii="Arial" w:hAnsi="Arial" w:cs="Arial"/>
+        </w:rPr>
+        <w:t xml:space="preserve">for renderables using the </w:t>
+      </w:r>
+      <w:r>
+        <w:rPr>
+          <w:rFonts w:ascii="Arial" w:hAnsi="Arial" w:cs="Arial"/>
+          <w:b/>
+          <w:bCs/>
+        </w:rPr>
+        <w:t xml:space="preserve">Renderable::ZIndex </w:t>
+      </w:r>
+      <w:r>
+        <w:rPr>
+          <w:rFonts w:ascii="Arial" w:hAnsi="Arial" w:cs="Arial"/>
+        </w:rPr>
+        <w:t>property.</w:t>
+      </w:r>
+      <w:r>
+        <w:rPr>
+          <w:rFonts w:ascii="Arial" w:hAnsi="Arial" w:cs="Arial"/>
+        </w:rPr>
+        <w:t xml:space="preserve"> Renderables are only re-sorted when the order changes.</w:t>
+      </w:r>
+    </w:p>
+    <w:p>
+      <w:pPr>
+        <w:pStyle w:val="ListParagraph"/>
+        <w:numPr>
+          <w:ilvl w:val="0"/>
+          <w:numId w:val="4"/>
+        </w:numPr>
+        <w:rPr>
+          <w:rFonts w:ascii="Arial" w:hAnsi="Arial" w:cs="Arial"/>
+        </w:rPr>
+      </w:pPr>
+      <w:r>
+        <w:rPr>
+          <w:rFonts w:ascii="Arial" w:hAnsi="Arial" w:cs="Arial"/>
+        </w:rPr>
+        <w:t>Offscreen renderables are now culled. This increases performance.</w:t>
+      </w:r>
+    </w:p>
+    <w:p>
+      <w:pPr>
+        <w:pStyle w:val="ListParagraph"/>
+        <w:numPr>
+          <w:ilvl w:val="0"/>
+          <w:numId w:val="4"/>
+        </w:numPr>
+        <w:rPr>
+          <w:rFonts w:ascii="Arial" w:hAnsi="Arial" w:cs="Arial"/>
+        </w:rPr>
+      </w:pPr>
+      <w:r>
+        <w:rPr>
+          <w:rFonts w:ascii="Arial" w:hAnsi="Arial" w:cs="Arial"/>
+        </w:rPr>
         <w:t xml:space="preserve">Fixed </w:t>
       </w:r>
       <w:r>
@@ -235,91 +646,81 @@
           <w:b/>
           <w:bCs/>
         </w:rPr>
+        <w:t xml:space="preserve">Renderer::CurFPS </w:t>
+      </w:r>
+      <w:r>
+        <w:rPr>
+          <w:rFonts w:ascii="Arial" w:hAnsi="Arial" w:cs="Arial"/>
+        </w:rPr>
+        <w:t>being an internal property</w:t>
+      </w:r>
+      <w:r>
+        <w:rPr>
+          <w:rFonts w:ascii="Arial" w:hAnsi="Arial" w:cs="Arial"/>
+        </w:rPr>
+        <w:t>.</w:t>
+      </w:r>
+    </w:p>
+    <w:p>
+      <w:pPr>
+        <w:pStyle w:val="ListParagraph"/>
+        <w:numPr>
+          <w:ilvl w:val="0"/>
+          <w:numId w:val="4"/>
+        </w:numPr>
+        <w:rPr>
+          <w:rFonts w:ascii="Arial" w:hAnsi="Arial" w:cs="Arial"/>
+        </w:rPr>
+      </w:pPr>
+      <w:r>
+        <w:rPr>
+          <w:rFonts w:ascii="Arial" w:hAnsi="Arial" w:cs="Arial"/>
+          <w:b/>
+          <w:bCs/>
+        </w:rPr>
+        <w:t xml:space="preserve">Window </w:t>
+      </w:r>
+      <w:r>
+        <w:rPr>
+          <w:rFonts w:ascii="Arial" w:hAnsi="Arial" w:cs="Arial"/>
+        </w:rPr>
+        <w:t xml:space="preserve">has been renamed to </w:t>
+      </w:r>
+      <w:r>
+        <w:rPr>
+          <w:rFonts w:ascii="Arial" w:hAnsi="Arial" w:cs="Arial"/>
+          <w:b/>
+          <w:bCs/>
+        </w:rPr>
         <w:t>Renderer</w:t>
       </w:r>
       <w:r>
         <w:rPr>
           <w:rFonts w:ascii="Arial" w:hAnsi="Arial" w:cs="Arial"/>
-          <w:b/>
-          <w:bCs/>
-        </w:rPr>
-        <w:t xml:space="preserve">::CurFPS </w:t>
-      </w:r>
-      <w:r>
-        <w:rPr>
-          <w:rFonts w:ascii="Arial" w:hAnsi="Arial" w:cs="Arial"/>
-        </w:rPr>
-        <w:t xml:space="preserve">being </w:t>
-      </w:r>
-      <w:r>
-        <w:rPr>
-          <w:rFonts w:ascii="Arial" w:hAnsi="Arial" w:cs="Arial"/>
-        </w:rPr>
-        <w:t>an internal property.</w:t>
-      </w:r>
-    </w:p>
-    <w:p>
-      <w:pPr>
-        <w:pStyle w:val="ListParagraph"/>
-        <w:numPr>
-          <w:ilvl w:val="0"/>
-          <w:numId w:val="4"/>
-        </w:numPr>
-        <w:rPr>
-          <w:rFonts w:ascii="Arial" w:hAnsi="Arial" w:cs="Arial"/>
-        </w:rPr>
-      </w:pPr>
-      <w:r>
-        <w:rPr>
-          <w:rFonts w:ascii="Arial" w:hAnsi="Arial" w:cs="Arial"/>
-        </w:rPr>
-        <w:t xml:space="preserve">Added </w:t>
-      </w:r>
-      <w:r>
-        <w:rPr>
-          <w:rFonts w:ascii="Arial" w:hAnsi="Arial" w:cs="Arial"/>
-          <w:b/>
-          <w:bCs/>
-        </w:rPr>
-        <w:t>Texture::Access</w:t>
-      </w:r>
-      <w:r>
-        <w:rPr>
-          <w:rFonts w:ascii="Arial" w:hAnsi="Arial" w:cs="Arial"/>
-          <w:b/>
-          <w:bCs/>
-        </w:rPr>
-        <w:t xml:space="preserve"> </w:t>
-      </w:r>
-      <w:r>
-        <w:rPr>
-          <w:rFonts w:ascii="Arial" w:hAnsi="Arial" w:cs="Arial"/>
-        </w:rPr>
-        <w:t xml:space="preserve">so you can acquire a Texture’s access at </w:t>
-      </w:r>
-      <w:r>
-        <w:rPr>
-          <w:rFonts w:ascii="Arial" w:hAnsi="Arial" w:cs="Arial"/>
-        </w:rPr>
-        <w:t>runtime.</w:t>
-      </w:r>
-    </w:p>
-    <w:p>
-      <w:pPr>
-        <w:pStyle w:val="ListParagraph"/>
-        <w:numPr>
-          <w:ilvl w:val="0"/>
-          <w:numId w:val="4"/>
-        </w:numPr>
-        <w:rPr>
-          <w:rFonts w:ascii="Arial" w:hAnsi="Arial" w:cs="Arial"/>
-        </w:rPr>
-      </w:pPr>
-      <w:r>
-        <w:rPr>
-          <w:rFonts w:ascii="Arial" w:hAnsi="Arial" w:cs="Arial"/>
-        </w:rPr>
-        <w:t>The API has been standardised on American English. Please update your games accordingly</w:t>
+        </w:rPr>
+        <w:t xml:space="preserve">, and </w:t>
+      </w:r>
+      <w:r>
+        <w:rPr>
+          <w:rFonts w:ascii="Arial" w:hAnsi="Arial" w:cs="Arial"/>
+          <w:b/>
+          <w:bCs/>
+        </w:rPr>
+        <w:t xml:space="preserve">WindowSettings </w:t>
+      </w:r>
+      <w:r>
+        <w:rPr>
+          <w:rFonts w:ascii="Arial" w:hAnsi="Arial" w:cs="Arial"/>
+        </w:rPr>
+        <w:t xml:space="preserve">has been renamed to </w:t>
+      </w:r>
+      <w:r>
+        <w:rPr>
+          <w:rFonts w:ascii="Arial" w:hAnsi="Arial" w:cs="Arial"/>
+          <w:b/>
+          <w:bCs/>
+        </w:rPr>
+        <w:t>RendererSettings</w:t>
       </w:r>
       <w:r>
         <w:rPr>
@@ -330,211 +731,6 @@
     </w:p>
     <w:p>
       <w:pPr>
-        <w:pStyle w:val="ListParagraph"/>
-        <w:numPr>
-          <w:ilvl w:val="0"/>
-          <w:numId w:val="4"/>
-        </w:numPr>
-        <w:rPr>
-          <w:rFonts w:ascii="Arial" w:hAnsi="Arial" w:cs="Arial"/>
-        </w:rPr>
-      </w:pPr>
-      <w:r>
-        <w:rPr>
-          <w:rFonts w:ascii="Arial" w:hAnsi="Arial" w:cs="Arial"/>
-        </w:rPr>
-        <w:t>Implemented</w:t>
-      </w:r>
-      <w:r>
-        <w:rPr>
-          <w:rFonts w:ascii="Arial" w:hAnsi="Arial" w:cs="Arial"/>
-        </w:rPr>
-        <w:t xml:space="preserve"> font caching. Text is now cached by the engine and automatically discarded when no longer used, resulting in a speedup of 20x in some cases. (Minesweeper went from 43fps to 550-800fps, and my Test Program went from 80-100 to 450-600fps!)</w:t>
-      </w:r>
-      <w:r>
-        <w:rPr>
-          <w:rFonts w:ascii="Arial" w:hAnsi="Arial" w:cs="Arial"/>
-        </w:rPr>
-        <w:t>.</w:t>
-      </w:r>
-    </w:p>
-    <w:p>
-      <w:pPr>
-        <w:pStyle w:val="ListParagraph"/>
-        <w:numPr>
-          <w:ilvl w:val="0"/>
-          <w:numId w:val="4"/>
-        </w:numPr>
-        <w:rPr>
-          <w:rFonts w:ascii="Arial" w:hAnsi="Arial" w:cs="Arial"/>
-        </w:rPr>
-      </w:pPr>
-      <w:r>
-        <w:rPr>
-          <w:rFonts w:ascii="Arial" w:hAnsi="Arial" w:cs="Arial"/>
-          <w:b/>
-          <w:bCs/>
-        </w:rPr>
-        <w:t>A new animation engine has been implemented!:</w:t>
-      </w:r>
-    </w:p>
-    <w:p>
-      <w:pPr>
-        <w:pStyle w:val="ListParagraph"/>
-        <w:numPr>
-          <w:ilvl w:val="0"/>
-          <w:numId w:val="4"/>
-        </w:numPr>
-        <w:rPr>
-          <w:rFonts w:ascii="Arial" w:hAnsi="Arial" w:cs="Arial"/>
-        </w:rPr>
-      </w:pPr>
-      <w:r>
-        <w:rPr>
-          <w:rFonts w:ascii="Arial" w:hAnsi="Arial" w:cs="Arial"/>
-        </w:rPr>
-        <w:t>The new animation engine allows you to animate any arbitrary number of properties of any</w:t>
-      </w:r>
-      <w:r>
-        <w:rPr>
-          <w:rFonts w:ascii="Arial" w:hAnsi="Arial" w:cs="Arial"/>
-        </w:rPr>
-        <w:t xml:space="preserve"> Renderable</w:t>
-      </w:r>
-      <w:r>
-        <w:rPr>
-          <w:rFonts w:ascii="Arial" w:hAnsi="Arial" w:cs="Arial"/>
-        </w:rPr>
-        <w:t>.</w:t>
-      </w:r>
-    </w:p>
-    <w:p>
-      <w:pPr>
-        <w:pStyle w:val="ListParagraph"/>
-        <w:numPr>
-          <w:ilvl w:val="0"/>
-          <w:numId w:val="4"/>
-        </w:numPr>
-        <w:rPr>
-          <w:rFonts w:ascii="Arial" w:hAnsi="Arial" w:cs="Arial"/>
-        </w:rPr>
-      </w:pPr>
-      <w:r>
-        <w:rPr>
-          <w:rFonts w:ascii="Arial" w:hAnsi="Arial" w:cs="Arial"/>
-        </w:rPr>
-        <w:t>Added the new Lightning Animation Editor (</w:t>
-      </w:r>
-      <w:r>
-        <w:rPr>
-          <w:rFonts w:ascii="Arial" w:hAnsi="Arial" w:cs="Arial"/>
-          <w:b/>
-          <w:bCs/>
-        </w:rPr>
-        <w:t>AnimTool.exe</w:t>
-      </w:r>
-      <w:r>
-        <w:rPr>
-          <w:rFonts w:ascii="Arial" w:hAnsi="Arial" w:cs="Arial"/>
-        </w:rPr>
-        <w:t>) that allows you to edit and generate animations.</w:t>
-      </w:r>
-    </w:p>
-    <w:p>
-      <w:pPr>
-        <w:pStyle w:val="ListParagraph"/>
-        <w:numPr>
-          <w:ilvl w:val="0"/>
-          <w:numId w:val="4"/>
-        </w:numPr>
-        <w:rPr>
-          <w:rFonts w:ascii="Arial" w:hAnsi="Arial" w:cs="Arial"/>
-        </w:rPr>
-      </w:pPr>
-      <w:r>
-        <w:rPr>
-          <w:rFonts w:ascii="Arial" w:hAnsi="Arial" w:cs="Arial"/>
-        </w:rPr>
-        <w:t xml:space="preserve">Unified the </w:t>
-      </w:r>
-      <w:r>
-        <w:rPr>
-          <w:rFonts w:ascii="Arial" w:hAnsi="Arial" w:cs="Arial"/>
-          <w:b/>
-          <w:bCs/>
-        </w:rPr>
-        <w:t>MousePressedEvent</w:t>
-      </w:r>
-      <w:r>
-        <w:rPr>
-          <w:rFonts w:ascii="Arial" w:hAnsi="Arial" w:cs="Arial"/>
-        </w:rPr>
-        <w:t xml:space="preserve">, </w:t>
-      </w:r>
-      <w:r>
-        <w:rPr>
-          <w:rFonts w:ascii="Arial" w:hAnsi="Arial" w:cs="Arial"/>
-          <w:b/>
-          <w:bCs/>
-        </w:rPr>
-        <w:t>MouseReleaseEvent</w:t>
-      </w:r>
-      <w:r>
-        <w:rPr>
-          <w:rFonts w:ascii="Arial" w:hAnsi="Arial" w:cs="Arial"/>
-        </w:rPr>
-        <w:t xml:space="preserve"> and </w:t>
-      </w:r>
-      <w:r>
-        <w:rPr>
-          <w:rFonts w:ascii="Arial" w:hAnsi="Arial" w:cs="Arial"/>
-          <w:b/>
-          <w:bCs/>
-        </w:rPr>
-        <w:t xml:space="preserve">MouseEvent </w:t>
-      </w:r>
-      <w:r>
-        <w:rPr>
-          <w:rFonts w:ascii="Arial" w:hAnsi="Arial" w:cs="Arial"/>
-        </w:rPr>
-        <w:t xml:space="preserve">classes into one </w:t>
-      </w:r>
-      <w:r>
-        <w:rPr>
-          <w:rFonts w:ascii="Arial" w:hAnsi="Arial" w:cs="Arial"/>
-          <w:b/>
-          <w:bCs/>
-        </w:rPr>
-        <w:t xml:space="preserve">MouseEvent </w:t>
-      </w:r>
-      <w:r>
-        <w:rPr>
-          <w:rFonts w:ascii="Arial" w:hAnsi="Arial" w:cs="Arial"/>
-        </w:rPr>
-        <w:t>class.</w:t>
-      </w:r>
-    </w:p>
-    <w:p>
-      <w:pPr>
-        <w:pStyle w:val="ListParagraph"/>
-        <w:numPr>
-          <w:ilvl w:val="0"/>
-          <w:numId w:val="4"/>
-        </w:numPr>
-        <w:rPr>
-          <w:rFonts w:ascii="Arial" w:hAnsi="Arial" w:cs="Arial"/>
-        </w:rPr>
-      </w:pPr>
-    </w:p>
-    <w:p>
-      <w:pPr>
-        <w:rPr>
-          <w:rFonts w:ascii="Arial" w:hAnsi="Arial" w:cs="Arial"/>
-          <w:b/>
-          <w:bCs/>
-        </w:rPr>
-      </w:pPr>
-      <w:r>
         <w:rPr>
           <w:rFonts w:ascii="Arial" w:hAnsi="Arial" w:cs="Arial"/>
           <w:b/>
@@ -542,8 +738,7 @@
           <w:sz w:val="28"/>
           <w:szCs w:val="28"/>
         </w:rPr>
-        <w:t>Version 1.0.4</w:t>
-      </w:r>
+      </w:pPr>
       <w:r>
         <w:rPr>
           <w:rFonts w:ascii="Arial" w:hAnsi="Arial" w:cs="Arial"/>
@@ -552,82 +747,189 @@
           <w:sz w:val="28"/>
           <w:szCs w:val="28"/>
         </w:rPr>
-        <w:br/>
-      </w:r>
-      <w:r>
-        <w:rPr>
-          <w:rFonts w:ascii="Arial" w:hAnsi="Arial" w:cs="Arial"/>
-          <w:b/>
-          <w:bCs/>
-        </w:rPr>
-        <w:t>September 17, 2022</w:t>
-      </w:r>
-    </w:p>
-    <w:p>
-      <w:pPr>
-        <w:pStyle w:val="ListParagraph"/>
-        <w:numPr>
-          <w:ilvl w:val="0"/>
-          <w:numId w:val="7"/>
-        </w:numPr>
-        <w:spacing w:line="256" w:lineRule="auto"/>
-        <w:rPr>
-          <w:rFonts w:ascii="Arial" w:hAnsi="Arial" w:cs="Arial"/>
-        </w:rPr>
-      </w:pPr>
-      <w:r>
-        <w:rPr>
-          <w:rFonts w:ascii="Arial" w:hAnsi="Arial" w:cs="Arial"/>
-        </w:rPr>
-        <w:t>Change all remaining “LightningGL” branding to “Lightning Game Engine”</w:t>
-      </w:r>
-    </w:p>
-    <w:p>
-      <w:pPr>
-        <w:pStyle w:val="ListParagraph"/>
-        <w:numPr>
-          <w:ilvl w:val="0"/>
-          <w:numId w:val="7"/>
-        </w:numPr>
-        <w:spacing w:line="256" w:lineRule="auto"/>
-        <w:rPr>
-          <w:rFonts w:ascii="Arial" w:hAnsi="Arial" w:cs="Arial"/>
-        </w:rPr>
-      </w:pPr>
-      <w:r>
-        <w:rPr>
-          <w:rFonts w:ascii="Arial" w:hAnsi="Arial" w:cs="Arial"/>
-        </w:rPr>
-        <w:t>Modify GlobalSettings values when changing position or size of window</w:t>
-      </w:r>
-    </w:p>
-    <w:p>
-      <w:pPr>
-        <w:pStyle w:val="ListParagraph"/>
-        <w:numPr>
-          <w:ilvl w:val="0"/>
-          <w:numId w:val="7"/>
-        </w:numPr>
-        <w:spacing w:line="256" w:lineRule="auto"/>
-        <w:rPr>
-          <w:rFonts w:ascii="Arial" w:hAnsi="Arial" w:cs="Arial"/>
-        </w:rPr>
-      </w:pPr>
-      <w:r>
-        <w:rPr>
-          <w:rFonts w:ascii="Arial" w:hAnsi="Arial" w:cs="Arial"/>
-        </w:rPr>
-        <w:t>Fix minor typo in release notes documentation (“zThis” =&gt; “This”)</w:t>
-      </w:r>
-    </w:p>
-    <w:p>
-      <w:pPr>
-        <w:spacing w:line="256" w:lineRule="auto"/>
-        <w:rPr>
-          <w:rFonts w:ascii="Arial" w:hAnsi="Arial" w:cs="Arial"/>
-        </w:rPr>
-      </w:pPr>
-      <w:r>
+        <w:t>Texture</w:t>
+      </w:r>
+    </w:p>
+    <w:p>
+      <w:pPr>
+        <w:pStyle w:val="ListParagraph"/>
+        <w:numPr>
+          <w:ilvl w:val="0"/>
+          <w:numId w:val="4"/>
+        </w:numPr>
+        <w:rPr>
+          <w:rFonts w:ascii="Arial" w:hAnsi="Arial" w:cs="Arial"/>
+        </w:rPr>
+      </w:pPr>
+      <w:r>
+        <w:rPr>
+          <w:rFonts w:ascii="Arial" w:hAnsi="Arial" w:cs="Arial"/>
+        </w:rPr>
+        <w:t xml:space="preserve">Added </w:t>
+      </w:r>
+      <w:r>
+        <w:rPr>
+          <w:rFonts w:ascii="Arial" w:hAnsi="Arial" w:cs="Arial"/>
+          <w:b/>
+          <w:bCs/>
+        </w:rPr>
+        <w:t>Texture::Access</w:t>
+      </w:r>
+      <w:r>
+        <w:rPr>
+          <w:rFonts w:ascii="Arial" w:hAnsi="Arial" w:cs="Arial"/>
+          <w:b/>
+          <w:bCs/>
+        </w:rPr>
+        <w:t xml:space="preserve"> </w:t>
+      </w:r>
+      <w:r>
+        <w:rPr>
+          <w:rFonts w:ascii="Arial" w:hAnsi="Arial" w:cs="Arial"/>
+        </w:rPr>
+        <w:t xml:space="preserve">so you can acquire a Texture’s access at </w:t>
+      </w:r>
+      <w:r>
+        <w:rPr>
+          <w:rFonts w:ascii="Arial" w:hAnsi="Arial" w:cs="Arial"/>
+        </w:rPr>
+        <w:t>runtime.</w:t>
+      </w:r>
+    </w:p>
+    <w:p>
+      <w:pPr>
+        <w:pStyle w:val="ListParagraph"/>
+        <w:numPr>
+          <w:ilvl w:val="0"/>
+          <w:numId w:val="4"/>
+        </w:numPr>
+        <w:rPr>
+          <w:rFonts w:ascii="Arial" w:hAnsi="Arial" w:cs="Arial"/>
+        </w:rPr>
+      </w:pPr>
+      <w:r>
+        <w:rPr>
+          <w:rFonts w:ascii="Arial" w:hAnsi="Arial" w:cs="Arial"/>
+        </w:rPr>
+        <w:t xml:space="preserve">Added </w:t>
+      </w:r>
+      <w:r>
+        <w:rPr>
+          <w:rFonts w:ascii="Arial" w:hAnsi="Arial" w:cs="Arial"/>
+          <w:b/>
+          <w:bCs/>
+        </w:rPr>
+        <w:t xml:space="preserve">Texture::SetOpacity </w:t>
+      </w:r>
+      <w:r>
+        <w:rPr>
+          <w:rFonts w:ascii="Arial" w:hAnsi="Arial" w:cs="Arial"/>
+        </w:rPr>
+        <w:t>to quickly set the Opacity of a texture.</w:t>
+      </w:r>
+    </w:p>
+    <w:p>
+      <w:pPr>
+        <w:pStyle w:val="ListParagraph"/>
+        <w:numPr>
+          <w:ilvl w:val="0"/>
+          <w:numId w:val="4"/>
+        </w:numPr>
+        <w:rPr>
+          <w:rFonts w:ascii="Arial" w:hAnsi="Arial" w:cs="Arial"/>
+        </w:rPr>
+      </w:pPr>
+      <w:r>
+        <w:rPr>
+          <w:rFonts w:ascii="Arial" w:hAnsi="Arial" w:cs="Arial"/>
+          <w:b/>
+          <w:bCs/>
+        </w:rPr>
+        <w:t xml:space="preserve">TextureManager </w:t>
+      </w:r>
+      <w:r>
+        <w:rPr>
+          <w:rFonts w:ascii="Arial" w:hAnsi="Arial" w:cs="Arial"/>
+        </w:rPr>
+        <w:t>is no longer experimental.</w:t>
+      </w:r>
+    </w:p>
+    <w:p>
+      <w:pPr>
+        <w:pStyle w:val="ListParagraph"/>
+        <w:numPr>
+          <w:ilvl w:val="0"/>
+          <w:numId w:val="4"/>
+        </w:numPr>
+        <w:rPr>
+          <w:rFonts w:ascii="Arial" w:hAnsi="Arial" w:cs="Arial"/>
+        </w:rPr>
+      </w:pPr>
+      <w:r>
+        <w:rPr>
+          <w:rFonts w:ascii="Arial" w:hAnsi="Arial" w:cs="Arial"/>
+        </w:rPr>
+        <w:t xml:space="preserve">Added </w:t>
+      </w:r>
+      <w:r>
+        <w:rPr>
+          <w:rFonts w:ascii="Arial" w:hAnsi="Arial" w:cs="Arial"/>
+          <w:b/>
+          <w:bCs/>
+        </w:rPr>
+        <w:t xml:space="preserve">TextureManager::GetInstanceOfTexture </w:t>
+      </w:r>
+      <w:r>
+        <w:rPr>
+          <w:rFonts w:ascii="Arial" w:hAnsi="Arial" w:cs="Arial"/>
+        </w:rPr>
+        <w:t xml:space="preserve">to clone a texture. The </w:t>
+      </w:r>
+      <w:r>
+        <w:rPr>
+          <w:rFonts w:ascii="Arial" w:hAnsi="Arial" w:cs="Arial"/>
+          <w:b/>
+          <w:bCs/>
+        </w:rPr>
+        <w:t xml:space="preserve">clone </w:t>
+      </w:r>
+      <w:r>
+        <w:rPr>
+          <w:rFonts w:ascii="Arial" w:hAnsi="Arial" w:cs="Arial"/>
+        </w:rPr>
+        <w:t xml:space="preserve">parameter will use the original texture’s handle if set to true. This has the beneficial effect of reducing memory usage, but will also result in </w:t>
+      </w:r>
+      <w:r>
+        <w:rPr>
+          <w:rFonts w:ascii="Arial" w:hAnsi="Arial" w:cs="Arial"/>
+          <w:b/>
+          <w:bCs/>
+        </w:rPr>
+        <w:t xml:space="preserve">SetPixel </w:t>
+      </w:r>
+      <w:r>
+        <w:rPr>
+          <w:rFonts w:ascii="Arial" w:hAnsi="Arial" w:cs="Arial"/>
+        </w:rPr>
+        <w:t xml:space="preserve">and </w:t>
+      </w:r>
+      <w:r>
+        <w:rPr>
+          <w:rFonts w:ascii="Arial" w:hAnsi="Arial" w:cs="Arial"/>
+          <w:b/>
+          <w:bCs/>
+        </w:rPr>
+        <w:t xml:space="preserve">GetPixel </w:t>
+      </w:r>
+      <w:r>
+        <w:rPr>
+          <w:rFonts w:ascii="Arial" w:hAnsi="Arial" w:cs="Arial"/>
+        </w:rPr>
+        <w:t>affecting every single draw of the texture.</w:t>
+      </w:r>
+    </w:p>
+    <w:p>
+      <w:pPr>
         <w:rPr>
           <w:rFonts w:ascii="Arial" w:hAnsi="Arial" w:cs="Arial"/>
           <w:b/>
@@ -635,8 +937,7 @@
           <w:sz w:val="28"/>
           <w:szCs w:val="28"/>
         </w:rPr>
-        <w:t>Version 1.0.3</w:t>
-      </w:r>
+      </w:pPr>
       <w:r>
         <w:rPr>
           <w:rFonts w:ascii="Arial" w:hAnsi="Arial" w:cs="Arial"/>
@@ -645,111 +946,69 @@
           <w:sz w:val="28"/>
           <w:szCs w:val="28"/>
         </w:rPr>
-        <w:br/>
-      </w:r>
-      <w:r>
-        <w:rPr>
-          <w:rFonts w:ascii="Arial" w:hAnsi="Arial" w:cs="Arial"/>
-          <w:b/>
-          <w:bCs/>
-        </w:rPr>
-        <w:t>September 4, 2022</w:t>
-      </w:r>
-    </w:p>
-    <w:p>
-      <w:pPr>
-        <w:pStyle w:val="ListParagraph"/>
-        <w:numPr>
-          <w:ilvl w:val="0"/>
-          <w:numId w:val="6"/>
-        </w:numPr>
-        <w:spacing w:line="256" w:lineRule="auto"/>
-        <w:rPr>
-          <w:rFonts w:ascii="Arial" w:hAnsi="Arial" w:cs="Arial"/>
-        </w:rPr>
-      </w:pPr>
-      <w:r>
-        <w:rPr>
-          <w:rFonts w:ascii="Arial" w:hAnsi="Arial" w:cs="Arial"/>
-        </w:rPr>
-        <w:t>Fix lighting screen-space map moving with the camera (catastrophic failure)</w:t>
-      </w:r>
-    </w:p>
-    <w:p>
-      <w:pPr>
-        <w:pStyle w:val="ListParagraph"/>
-        <w:numPr>
-          <w:ilvl w:val="0"/>
-          <w:numId w:val="6"/>
-        </w:numPr>
-        <w:spacing w:line="256" w:lineRule="auto"/>
-        <w:rPr>
-          <w:rFonts w:ascii="Arial" w:hAnsi="Arial" w:cs="Arial"/>
-        </w:rPr>
-      </w:pPr>
-      <w:r>
-        <w:rPr>
-          <w:rFonts w:ascii="Arial" w:hAnsi="Arial" w:cs="Arial"/>
-        </w:rPr>
-        <w:t xml:space="preserve">Implemented </w:t>
-      </w:r>
-      <w:r>
-        <w:rPr>
-          <w:rFonts w:ascii="Arial" w:hAnsi="Arial" w:cs="Arial"/>
-          <w:b/>
-          <w:bCs/>
-        </w:rPr>
-        <w:t>ParticleEffect::RemoveEffect</w:t>
-      </w:r>
-      <w:r>
-        <w:rPr>
-          <w:rFonts w:ascii="Arial" w:hAnsi="Arial" w:cs="Arial"/>
-        </w:rPr>
-        <w:t>,</w:t>
-      </w:r>
-      <w:r>
-        <w:rPr>
-          <w:rFonts w:ascii="Arial" w:hAnsi="Arial" w:cs="Arial"/>
-          <w:b/>
-          <w:bCs/>
-        </w:rPr>
-        <w:t xml:space="preserve"> </w:t>
-      </w:r>
-      <w:r>
-        <w:rPr>
-          <w:rFonts w:ascii="Arial" w:hAnsi="Arial" w:cs="Arial"/>
-        </w:rPr>
-        <w:t>which will unload and remove a particle effect.</w:t>
-      </w:r>
-    </w:p>
-    <w:p>
-      <w:pPr>
-        <w:pStyle w:val="ListParagraph"/>
-        <w:numPr>
-          <w:ilvl w:val="0"/>
-          <w:numId w:val="6"/>
-        </w:numPr>
-        <w:spacing w:line="256" w:lineRule="auto"/>
-        <w:rPr>
-          <w:rFonts w:ascii="Arial" w:hAnsi="Arial" w:cs="Arial"/>
-        </w:rPr>
-      </w:pPr>
-      <w:r>
-        <w:rPr>
-          <w:rFonts w:ascii="Arial" w:hAnsi="Arial" w:cs="Arial"/>
-        </w:rPr>
-        <w:t>Fixed the Light Manager’s screen space map being unlocked twice each frame.</w:t>
-      </w:r>
-    </w:p>
-    <w:p>
-      <w:pPr>
-        <w:rPr>
-          <w:rFonts w:ascii="Arial" w:hAnsi="Arial" w:cs="Arial"/>
-          <w:b/>
-          <w:bCs/>
-        </w:rPr>
-      </w:pPr>
-      <w:r>
+        <w:t>Text</w:t>
+      </w:r>
+    </w:p>
+    <w:p>
+      <w:pPr>
+        <w:pStyle w:val="ListParagraph"/>
+        <w:numPr>
+          <w:ilvl w:val="0"/>
+          <w:numId w:val="4"/>
+        </w:numPr>
+        <w:rPr>
+          <w:rFonts w:ascii="Arial" w:hAnsi="Arial" w:cs="Arial"/>
+        </w:rPr>
+      </w:pPr>
+      <w:r>
+        <w:rPr>
+          <w:rFonts w:ascii="Arial" w:hAnsi="Arial" w:cs="Arial"/>
+        </w:rPr>
+        <w:lastRenderedPageBreak/>
+        <w:t>Implemented</w:t>
+      </w:r>
+      <w:r>
+        <w:rPr>
+          <w:rFonts w:ascii="Arial" w:hAnsi="Arial" w:cs="Arial"/>
+        </w:rPr>
+        <w:t xml:space="preserve"> font caching</w:t>
+      </w:r>
+      <w:r>
+        <w:rPr>
+          <w:rFonts w:ascii="Arial" w:hAnsi="Arial" w:cs="Arial"/>
+        </w:rPr>
+        <w:t xml:space="preserve"> (with the internal </w:t>
+      </w:r>
+      <w:r>
+        <w:rPr>
+          <w:rFonts w:ascii="Arial" w:hAnsi="Arial" w:cs="Arial"/>
+          <w:b/>
+          <w:bCs/>
+        </w:rPr>
+        <w:t>FontCache**</w:t>
+      </w:r>
+      <w:r>
+        <w:rPr>
+          <w:rFonts w:ascii="Arial" w:hAnsi="Arial" w:cs="Arial"/>
+        </w:rPr>
+        <w:t xml:space="preserve"> classes)</w:t>
+      </w:r>
+      <w:r>
+        <w:rPr>
+          <w:rFonts w:ascii="Arial" w:hAnsi="Arial" w:cs="Arial"/>
+        </w:rPr>
+        <w:t>. Text is now cached by the engine and automatically discarded when no longer used, resulting in a speedup of 20x in some cases. (Minesweeper went from 43fps to 550-800fps, and my Test Program went from 80-100 to 450-600fps!)</w:t>
+      </w:r>
+      <w:r>
+        <w:rPr>
+          <w:rFonts w:ascii="Arial" w:hAnsi="Arial" w:cs="Arial"/>
+        </w:rPr>
+        <w:t>.</w:t>
+      </w:r>
+    </w:p>
+    <w:p>
+      <w:pPr>
+        <w:ind w:left="360"/>
         <w:rPr>
           <w:rFonts w:ascii="Arial" w:hAnsi="Arial" w:cs="Arial"/>
           <w:b/>
@@ -757,8 +1016,7 @@
           <w:sz w:val="28"/>
           <w:szCs w:val="28"/>
         </w:rPr>
-        <w:t>Version 1.0.2</w:t>
-      </w:r>
+      </w:pPr>
       <w:r>
         <w:rPr>
           <w:rFonts w:ascii="Arial" w:hAnsi="Arial" w:cs="Arial"/>
@@ -767,174 +1025,147 @@
           <w:sz w:val="28"/>
           <w:szCs w:val="28"/>
         </w:rPr>
-        <w:br/>
-      </w:r>
-      <w:r>
-        <w:rPr>
-          <w:rFonts w:ascii="Arial" w:hAnsi="Arial" w:cs="Arial"/>
-          <w:b/>
-          <w:bCs/>
-        </w:rPr>
-        <w:t>September 3, 2022</w:t>
-      </w:r>
-    </w:p>
-    <w:p>
-      <w:pPr>
-        <w:pStyle w:val="ListParagraph"/>
-        <w:numPr>
-          <w:ilvl w:val="0"/>
-          <w:numId w:val="5"/>
-        </w:numPr>
-        <w:spacing w:line="256" w:lineRule="auto"/>
-        <w:rPr>
-          <w:rFonts w:ascii="Arial" w:hAnsi="Arial" w:cs="Arial"/>
-          <w:b/>
-          <w:bCs/>
-        </w:rPr>
-      </w:pPr>
-      <w:r>
-        <w:rPr>
-          <w:rFonts w:ascii="Arial" w:hAnsi="Arial" w:cs="Arial"/>
-        </w:rPr>
-        <w:lastRenderedPageBreak/>
-        <w:t>Fix all UI elements being rendered twice. This will increase overall performance by 10-100% depending on how much UI is being used in your game.</w:t>
-      </w:r>
-    </w:p>
-    <w:p>
-      <w:pPr>
-        <w:pStyle w:val="ListParagraph"/>
-        <w:numPr>
-          <w:ilvl w:val="0"/>
-          <w:numId w:val="5"/>
-        </w:numPr>
-        <w:spacing w:line="256" w:lineRule="auto"/>
-        <w:rPr>
-          <w:rFonts w:ascii="Arial" w:hAnsi="Arial" w:cs="Arial"/>
-          <w:b/>
-          <w:bCs/>
-        </w:rPr>
-      </w:pPr>
-      <w:r>
-        <w:rPr>
-          <w:rFonts w:ascii="Arial" w:hAnsi="Arial" w:cs="Arial"/>
-        </w:rPr>
-        <w:t>Allow particle effects to actually be unloaded.</w:t>
-      </w:r>
-    </w:p>
-    <w:p>
-      <w:pPr>
-        <w:pStyle w:val="ListParagraph"/>
-        <w:numPr>
-          <w:ilvl w:val="0"/>
-          <w:numId w:val="5"/>
-        </w:numPr>
-        <w:spacing w:line="256" w:lineRule="auto"/>
-        <w:rPr>
-          <w:rFonts w:ascii="Arial" w:hAnsi="Arial" w:cs="Arial"/>
-          <w:b/>
-          <w:bCs/>
-        </w:rPr>
-      </w:pPr>
-      <w:r>
-        <w:rPr>
-          <w:rFonts w:ascii="Arial" w:hAnsi="Arial" w:cs="Arial"/>
-        </w:rPr>
-        <w:t xml:space="preserve">Implement the </w:t>
-      </w:r>
-      <w:r>
-        <w:rPr>
-          <w:rFonts w:ascii="Arial" w:hAnsi="Arial" w:cs="Arial"/>
-          <w:b/>
-          <w:bCs/>
-        </w:rPr>
-        <w:t xml:space="preserve">forceStop </w:t>
-      </w:r>
-      <w:r>
-        <w:rPr>
-          <w:rFonts w:ascii="Arial" w:hAnsi="Arial" w:cs="Arial"/>
-        </w:rPr>
-        <w:t xml:space="preserve">parameter to </w:t>
-      </w:r>
-      <w:r>
-        <w:rPr>
-          <w:rFonts w:ascii="Arial" w:hAnsi="Arial" w:cs="Arial"/>
-          <w:b/>
-          <w:bCs/>
-        </w:rPr>
-        <w:t>ParticleEffect::Stop</w:t>
-      </w:r>
-      <w:r>
-        <w:rPr>
-          <w:rFonts w:ascii="Arial" w:hAnsi="Arial" w:cs="Arial"/>
-        </w:rPr>
-        <w:t>. It can be used to immediately stop a particle effect.</w:t>
-      </w:r>
-    </w:p>
-    <w:p>
-      <w:pPr>
-        <w:pStyle w:val="ListParagraph"/>
-        <w:numPr>
-          <w:ilvl w:val="0"/>
-          <w:numId w:val="5"/>
-        </w:numPr>
-        <w:spacing w:line="256" w:lineRule="auto"/>
-        <w:rPr>
-          <w:rFonts w:ascii="Arial" w:hAnsi="Arial" w:cs="Arial"/>
-          <w:b/>
-          <w:bCs/>
-        </w:rPr>
-      </w:pPr>
-      <w:r>
-        <w:rPr>
-          <w:rFonts w:ascii="Arial" w:hAnsi="Arial" w:cs="Arial"/>
-        </w:rPr>
-        <w:t xml:space="preserve">Implement </w:t>
-      </w:r>
-      <w:r>
-        <w:rPr>
-          <w:rFonts w:ascii="Arial" w:hAnsi="Arial" w:cs="Arial"/>
-          <w:b/>
-          <w:bCs/>
-        </w:rPr>
-        <w:t xml:space="preserve">GlobalSettings::Save </w:t>
-      </w:r>
-      <w:r>
-        <w:rPr>
-          <w:rFonts w:ascii="Arial" w:hAnsi="Arial" w:cs="Arial"/>
-        </w:rPr>
-        <w:t>as a stopgap.</w:t>
-      </w:r>
-    </w:p>
-    <w:p>
-      <w:pPr>
-        <w:pStyle w:val="ListParagraph"/>
-        <w:numPr>
-          <w:ilvl w:val="0"/>
-          <w:numId w:val="5"/>
-        </w:numPr>
-        <w:spacing w:line="256" w:lineRule="auto"/>
-        <w:rPr>
-          <w:rFonts w:ascii="Arial" w:hAnsi="Arial" w:cs="Arial"/>
-          <w:b/>
-          <w:bCs/>
-        </w:rPr>
-      </w:pPr>
-      <w:r>
-        <w:rPr>
-          <w:rFonts w:ascii="Arial" w:hAnsi="Arial" w:cs="Arial"/>
-        </w:rPr>
-        <w:t>Minor API fixes</w:t>
-      </w:r>
-    </w:p>
-    <w:p>
-      <w:pPr>
-        <w:rPr>
-          <w:rFonts w:ascii="Arial" w:hAnsi="Arial" w:cs="Arial"/>
-          <w:b/>
-          <w:bCs/>
-        </w:rPr>
-      </w:pPr>
-      <w:r>
+        <w:t>Camera</w:t>
+      </w:r>
+    </w:p>
+    <w:p>
+      <w:pPr>
+        <w:pStyle w:val="ListParagraph"/>
+        <w:numPr>
+          <w:ilvl w:val="0"/>
+          <w:numId w:val="4"/>
+        </w:numPr>
+        <w:rPr>
+          <w:rFonts w:ascii="Arial" w:hAnsi="Arial" w:cs="Arial"/>
+        </w:rPr>
+      </w:pPr>
+      <w:r>
+        <w:rPr>
+          <w:rFonts w:ascii="Arial" w:hAnsi="Arial" w:cs="Arial"/>
+        </w:rPr>
+        <w:t xml:space="preserve">Implemented camera shake using the </w:t>
+      </w:r>
+      <w:r>
+        <w:rPr>
+          <w:rFonts w:ascii="Arial" w:hAnsi="Arial" w:cs="Arial"/>
+          <w:b/>
+          <w:bCs/>
+        </w:rPr>
+        <w:t xml:space="preserve">Camera::CameraShake </w:t>
+      </w:r>
+      <w:r>
+        <w:rPr>
+          <w:rFonts w:ascii="Arial" w:hAnsi="Arial" w:cs="Arial"/>
+        </w:rPr>
+        <w:t>property.</w:t>
+      </w:r>
+    </w:p>
+    <w:p>
+      <w:pPr>
+        <w:pStyle w:val="ListParagraph"/>
+        <w:numPr>
+          <w:ilvl w:val="0"/>
+          <w:numId w:val="4"/>
+        </w:numPr>
+        <w:rPr>
+          <w:rFonts w:ascii="Arial" w:hAnsi="Arial" w:cs="Arial"/>
+        </w:rPr>
+      </w:pPr>
+      <w:r>
+        <w:rPr>
+          <w:rFonts w:ascii="Arial" w:hAnsi="Arial" w:cs="Arial"/>
+        </w:rPr>
+        <w:t xml:space="preserve">Implemented camera velocity using the </w:t>
+      </w:r>
+      <w:r>
+        <w:rPr>
+          <w:rFonts w:ascii="Arial" w:hAnsi="Arial" w:cs="Arial"/>
+          <w:b/>
+          <w:bCs/>
+        </w:rPr>
+        <w:t xml:space="preserve">Camera::Velocity </w:t>
+      </w:r>
+      <w:r>
+        <w:rPr>
+          <w:rFonts w:ascii="Arial" w:hAnsi="Arial" w:cs="Arial"/>
+        </w:rPr>
+        <w:t>property.</w:t>
+      </w:r>
+    </w:p>
+    <w:p>
+      <w:pPr>
+        <w:pStyle w:val="ListParagraph"/>
+        <w:numPr>
+          <w:ilvl w:val="0"/>
+          <w:numId w:val="4"/>
+        </w:numPr>
+        <w:rPr>
+          <w:rFonts w:ascii="Arial" w:hAnsi="Arial" w:cs="Arial"/>
+        </w:rPr>
+      </w:pPr>
+      <w:r>
+        <w:rPr>
+          <w:rFonts w:ascii="Arial" w:hAnsi="Arial" w:cs="Arial"/>
+        </w:rPr>
+        <w:t xml:space="preserve">Implemented the </w:t>
+      </w:r>
+      <w:r>
+        <w:rPr>
+          <w:rFonts w:ascii="Arial" w:hAnsi="Arial" w:cs="Arial"/>
+          <w:b/>
+          <w:bCs/>
+        </w:rPr>
+        <w:t xml:space="preserve">Camera::AllowCameraMoveOnShake </w:t>
+      </w:r>
+      <w:r>
+        <w:rPr>
+          <w:rFonts w:ascii="Arial" w:hAnsi="Arial" w:cs="Arial"/>
+        </w:rPr>
+        <w:t>property to disable the correction behaviour to keep the camera in the same place when shaking.</w:t>
+      </w:r>
+    </w:p>
+    <w:p>
+      <w:pPr>
+        <w:pStyle w:val="ListParagraph"/>
+        <w:numPr>
+          <w:ilvl w:val="0"/>
+          <w:numId w:val="4"/>
+        </w:numPr>
+        <w:rPr>
+          <w:rFonts w:ascii="Arial" w:hAnsi="Arial" w:cs="Arial"/>
+        </w:rPr>
+      </w:pPr>
+      <w:r>
+        <w:rPr>
+          <w:rFonts w:ascii="Arial" w:hAnsi="Arial" w:cs="Arial"/>
+        </w:rPr>
+        <w:t xml:space="preserve">Implemented the </w:t>
+      </w:r>
+      <w:r>
+        <w:rPr>
+          <w:rFonts w:ascii="Arial" w:hAnsi="Arial" w:cs="Arial"/>
+          <w:b/>
+          <w:bCs/>
+        </w:rPr>
+        <w:t xml:space="preserve">Floor </w:t>
+      </w:r>
+      <w:r>
+        <w:rPr>
+          <w:rFonts w:ascii="Arial" w:hAnsi="Arial" w:cs="Arial"/>
+        </w:rPr>
+        <w:t>camera type. This positions the origin of the camera at the bottom of the screen, as if a floor was rising.</w:t>
+      </w:r>
+    </w:p>
+    <w:p>
+      <w:pPr>
+        <w:ind w:left="360"/>
+        <w:rPr>
+          <w:rFonts w:ascii="Arial" w:hAnsi="Arial" w:cs="Arial"/>
+        </w:rPr>
+      </w:pPr>
+    </w:p>
+    <w:p>
+      <w:pPr>
         <w:rPr>
           <w:rFonts w:ascii="Arial" w:hAnsi="Arial" w:cs="Arial"/>
           <w:b/>
@@ -942,6 +1173,535 @@
           <w:sz w:val="28"/>
           <w:szCs w:val="28"/>
         </w:rPr>
+      </w:pPr>
+      <w:r>
+        <w:rPr>
+          <w:rFonts w:ascii="Arial" w:hAnsi="Arial" w:cs="Arial"/>
+          <w:b/>
+          <w:bCs/>
+          <w:sz w:val="28"/>
+          <w:szCs w:val="28"/>
+        </w:rPr>
+        <w:t>Animation</w:t>
+      </w:r>
+    </w:p>
+    <w:p>
+      <w:pPr>
+        <w:pStyle w:val="ListParagraph"/>
+        <w:numPr>
+          <w:ilvl w:val="0"/>
+          <w:numId w:val="4"/>
+        </w:numPr>
+        <w:rPr>
+          <w:rFonts w:ascii="Arial" w:hAnsi="Arial" w:cs="Arial"/>
+        </w:rPr>
+      </w:pPr>
+      <w:r>
+        <w:rPr>
+          <w:rFonts w:ascii="Arial" w:hAnsi="Arial" w:cs="Arial"/>
+          <w:b/>
+          <w:bCs/>
+        </w:rPr>
+        <w:t>A new animation engine has been implemented:</w:t>
+      </w:r>
+    </w:p>
+    <w:p>
+      <w:pPr>
+        <w:pStyle w:val="ListParagraph"/>
+        <w:numPr>
+          <w:ilvl w:val="0"/>
+          <w:numId w:val="4"/>
+        </w:numPr>
+        <w:rPr>
+          <w:rFonts w:ascii="Arial" w:hAnsi="Arial" w:cs="Arial"/>
+        </w:rPr>
+      </w:pPr>
+      <w:r>
+        <w:rPr>
+          <w:rFonts w:ascii="Arial" w:hAnsi="Arial" w:cs="Arial"/>
+        </w:rPr>
+        <w:t xml:space="preserve">The new animation engine allows you to animate any </w:t>
+      </w:r>
+      <w:r>
+        <w:rPr>
+          <w:rFonts w:ascii="Arial" w:hAnsi="Arial" w:cs="Arial"/>
+        </w:rPr>
+        <w:t>property</w:t>
+      </w:r>
+      <w:r>
+        <w:rPr>
+          <w:rFonts w:ascii="Arial" w:hAnsi="Arial" w:cs="Arial"/>
+        </w:rPr>
+        <w:t xml:space="preserve"> of any</w:t>
+      </w:r>
+      <w:r>
+        <w:rPr>
+          <w:rFonts w:ascii="Arial" w:hAnsi="Arial" w:cs="Arial"/>
+        </w:rPr>
+        <w:t xml:space="preserve"> Renderable</w:t>
+      </w:r>
+      <w:r>
+        <w:rPr>
+          <w:rFonts w:ascii="Arial" w:hAnsi="Arial" w:cs="Arial"/>
+        </w:rPr>
+        <w:t>. There are currently 6 modifiable properties for animations, more will be added in future releases.</w:t>
+      </w:r>
+      <w:r>
+        <w:rPr>
+          <w:rFonts w:ascii="Arial" w:hAnsi="Arial" w:cs="Arial"/>
+        </w:rPr>
+        <w:br/>
+        <w:t>The animation format uses JSON files.</w:t>
+      </w:r>
+    </w:p>
+    <w:p>
+      <w:pPr>
+        <w:pStyle w:val="ListParagraph"/>
+        <w:numPr>
+          <w:ilvl w:val="0"/>
+          <w:numId w:val="4"/>
+        </w:numPr>
+        <w:rPr>
+          <w:rFonts w:ascii="Arial" w:hAnsi="Arial" w:cs="Arial"/>
+        </w:rPr>
+      </w:pPr>
+      <w:r>
+        <w:rPr>
+          <w:rFonts w:ascii="Arial" w:hAnsi="Arial" w:cs="Arial"/>
+        </w:rPr>
+        <w:t>Added the new Lightning Animation Editor (</w:t>
+      </w:r>
+      <w:r>
+        <w:rPr>
+          <w:rFonts w:ascii="Arial" w:hAnsi="Arial" w:cs="Arial"/>
+          <w:b/>
+          <w:bCs/>
+        </w:rPr>
+        <w:t>AnimTool.exe</w:t>
+      </w:r>
+      <w:r>
+        <w:rPr>
+          <w:rFonts w:ascii="Arial" w:hAnsi="Arial" w:cs="Arial"/>
+        </w:rPr>
+        <w:t>) that allows you to edit and generate animations.</w:t>
+      </w:r>
+    </w:p>
+    <w:p>
+      <w:pPr>
+        <w:rPr>
+          <w:rFonts w:ascii="Arial" w:hAnsi="Arial" w:cs="Arial"/>
+          <w:b/>
+          <w:bCs/>
+        </w:rPr>
+      </w:pPr>
+      <w:r>
+        <w:rPr>
+          <w:rFonts w:ascii="Arial" w:hAnsi="Arial" w:cs="Arial"/>
+          <w:b/>
+          <w:bCs/>
+          <w:sz w:val="28"/>
+          <w:szCs w:val="28"/>
+        </w:rPr>
+        <w:t>Version 1.0.4</w:t>
+      </w:r>
+      <w:r>
+        <w:rPr>
+          <w:rFonts w:ascii="Arial" w:hAnsi="Arial" w:cs="Arial"/>
+          <w:b/>
+          <w:bCs/>
+          <w:sz w:val="28"/>
+          <w:szCs w:val="28"/>
+        </w:rPr>
+        <w:br/>
+      </w:r>
+      <w:r>
+        <w:rPr>
+          <w:rFonts w:ascii="Arial" w:hAnsi="Arial" w:cs="Arial"/>
+          <w:b/>
+          <w:bCs/>
+        </w:rPr>
+        <w:t>September 17, 2022</w:t>
+      </w:r>
+    </w:p>
+    <w:p>
+      <w:pPr>
+        <w:pStyle w:val="ListParagraph"/>
+        <w:numPr>
+          <w:ilvl w:val="0"/>
+          <w:numId w:val="7"/>
+        </w:numPr>
+        <w:spacing w:line="256" w:lineRule="auto"/>
+        <w:rPr>
+          <w:rFonts w:ascii="Arial" w:hAnsi="Arial" w:cs="Arial"/>
+        </w:rPr>
+      </w:pPr>
+      <w:r>
+        <w:rPr>
+          <w:rFonts w:ascii="Arial" w:hAnsi="Arial" w:cs="Arial"/>
+        </w:rPr>
+        <w:t>Change all remaining “LightningGL” branding to “Lightning Game Engine”</w:t>
+      </w:r>
+    </w:p>
+    <w:p>
+      <w:pPr>
+        <w:pStyle w:val="ListParagraph"/>
+        <w:numPr>
+          <w:ilvl w:val="0"/>
+          <w:numId w:val="7"/>
+        </w:numPr>
+        <w:spacing w:line="256" w:lineRule="auto"/>
+        <w:rPr>
+          <w:rFonts w:ascii="Arial" w:hAnsi="Arial" w:cs="Arial"/>
+        </w:rPr>
+      </w:pPr>
+      <w:r>
+        <w:rPr>
+          <w:rFonts w:ascii="Arial" w:hAnsi="Arial" w:cs="Arial"/>
+        </w:rPr>
+        <w:t>Modify GlobalSettings values when changing position or size of window</w:t>
+      </w:r>
+    </w:p>
+    <w:p>
+      <w:pPr>
+        <w:pStyle w:val="ListParagraph"/>
+        <w:numPr>
+          <w:ilvl w:val="0"/>
+          <w:numId w:val="7"/>
+        </w:numPr>
+        <w:spacing w:line="256" w:lineRule="auto"/>
+        <w:rPr>
+          <w:rFonts w:ascii="Arial" w:hAnsi="Arial" w:cs="Arial"/>
+        </w:rPr>
+      </w:pPr>
+      <w:r>
+        <w:rPr>
+          <w:rFonts w:ascii="Arial" w:hAnsi="Arial" w:cs="Arial"/>
+        </w:rPr>
+        <w:t>Fix minor typo in release notes documentation (“zThis” =&gt; “This”)</w:t>
+      </w:r>
+    </w:p>
+    <w:p>
+      <w:pPr>
+        <w:spacing w:line="256" w:lineRule="auto"/>
+        <w:rPr>
+          <w:rFonts w:ascii="Arial" w:hAnsi="Arial" w:cs="Arial"/>
+        </w:rPr>
+      </w:pPr>
+      <w:r>
+        <w:rPr>
+          <w:rFonts w:ascii="Arial" w:hAnsi="Arial" w:cs="Arial"/>
+          <w:b/>
+          <w:bCs/>
+          <w:sz w:val="28"/>
+          <w:szCs w:val="28"/>
+        </w:rPr>
+        <w:t>Version 1.0.3</w:t>
+      </w:r>
+      <w:r>
+        <w:rPr>
+          <w:rFonts w:ascii="Arial" w:hAnsi="Arial" w:cs="Arial"/>
+          <w:b/>
+          <w:bCs/>
+          <w:sz w:val="28"/>
+          <w:szCs w:val="28"/>
+        </w:rPr>
+        <w:br/>
+      </w:r>
+      <w:r>
+        <w:rPr>
+          <w:rFonts w:ascii="Arial" w:hAnsi="Arial" w:cs="Arial"/>
+          <w:b/>
+          <w:bCs/>
+        </w:rPr>
+        <w:t>September 4, 2022</w:t>
+      </w:r>
+    </w:p>
+    <w:p>
+      <w:pPr>
+        <w:pStyle w:val="ListParagraph"/>
+        <w:numPr>
+          <w:ilvl w:val="0"/>
+          <w:numId w:val="6"/>
+        </w:numPr>
+        <w:spacing w:line="256" w:lineRule="auto"/>
+        <w:rPr>
+          <w:rFonts w:ascii="Arial" w:hAnsi="Arial" w:cs="Arial"/>
+        </w:rPr>
+      </w:pPr>
+      <w:r>
+        <w:rPr>
+          <w:rFonts w:ascii="Arial" w:hAnsi="Arial" w:cs="Arial"/>
+        </w:rPr>
+        <w:t>Fix lighting screen-space map moving with the camera (catastrophic failure)</w:t>
+      </w:r>
+    </w:p>
+    <w:p>
+      <w:pPr>
+        <w:pStyle w:val="ListParagraph"/>
+        <w:numPr>
+          <w:ilvl w:val="0"/>
+          <w:numId w:val="6"/>
+        </w:numPr>
+        <w:spacing w:line="256" w:lineRule="auto"/>
+        <w:rPr>
+          <w:rFonts w:ascii="Arial" w:hAnsi="Arial" w:cs="Arial"/>
+        </w:rPr>
+      </w:pPr>
+      <w:r>
+        <w:rPr>
+          <w:rFonts w:ascii="Arial" w:hAnsi="Arial" w:cs="Arial"/>
+        </w:rPr>
+        <w:t xml:space="preserve">Implemented </w:t>
+      </w:r>
+      <w:r>
+        <w:rPr>
+          <w:rFonts w:ascii="Arial" w:hAnsi="Arial" w:cs="Arial"/>
+          <w:b/>
+          <w:bCs/>
+        </w:rPr>
+        <w:t>ParticleEffect::RemoveEffect</w:t>
+      </w:r>
+      <w:r>
+        <w:rPr>
+          <w:rFonts w:ascii="Arial" w:hAnsi="Arial" w:cs="Arial"/>
+        </w:rPr>
+        <w:t>,</w:t>
+      </w:r>
+      <w:r>
+        <w:rPr>
+          <w:rFonts w:ascii="Arial" w:hAnsi="Arial" w:cs="Arial"/>
+          <w:b/>
+          <w:bCs/>
+        </w:rPr>
+        <w:t xml:space="preserve"> </w:t>
+      </w:r>
+      <w:r>
+        <w:rPr>
+          <w:rFonts w:ascii="Arial" w:hAnsi="Arial" w:cs="Arial"/>
+        </w:rPr>
+        <w:t>which will unload and remove a particle effect.</w:t>
+      </w:r>
+    </w:p>
+    <w:p>
+      <w:pPr>
+        <w:pStyle w:val="ListParagraph"/>
+        <w:numPr>
+          <w:ilvl w:val="0"/>
+          <w:numId w:val="6"/>
+        </w:numPr>
+        <w:spacing w:line="256" w:lineRule="auto"/>
+        <w:rPr>
+          <w:rFonts w:ascii="Arial" w:hAnsi="Arial" w:cs="Arial"/>
+        </w:rPr>
+      </w:pPr>
+      <w:r>
+        <w:rPr>
+          <w:rFonts w:ascii="Arial" w:hAnsi="Arial" w:cs="Arial"/>
+        </w:rPr>
+        <w:t>Fixed the Light Manager’s screen space map being unlocked twice each frame.</w:t>
+      </w:r>
+    </w:p>
+    <w:p>
+      <w:pPr>
+        <w:rPr>
+          <w:rFonts w:ascii="Arial" w:hAnsi="Arial" w:cs="Arial"/>
+          <w:b/>
+          <w:bCs/>
+        </w:rPr>
+      </w:pPr>
+      <w:r>
+        <w:rPr>
+          <w:rFonts w:ascii="Arial" w:hAnsi="Arial" w:cs="Arial"/>
+          <w:b/>
+          <w:bCs/>
+          <w:sz w:val="28"/>
+          <w:szCs w:val="28"/>
+        </w:rPr>
+        <w:t>Version 1.0.2</w:t>
+      </w:r>
+      <w:r>
+        <w:rPr>
+          <w:rFonts w:ascii="Arial" w:hAnsi="Arial" w:cs="Arial"/>
+          <w:b/>
+          <w:bCs/>
+          <w:sz w:val="28"/>
+          <w:szCs w:val="28"/>
+        </w:rPr>
+        <w:br/>
+      </w:r>
+      <w:r>
+        <w:rPr>
+          <w:rFonts w:ascii="Arial" w:hAnsi="Arial" w:cs="Arial"/>
+          <w:b/>
+          <w:bCs/>
+        </w:rPr>
+        <w:t>September 3, 2022</w:t>
+      </w:r>
+    </w:p>
+    <w:p>
+      <w:pPr>
+        <w:pStyle w:val="ListParagraph"/>
+        <w:numPr>
+          <w:ilvl w:val="0"/>
+          <w:numId w:val="5"/>
+        </w:numPr>
+        <w:spacing w:line="256" w:lineRule="auto"/>
+        <w:rPr>
+          <w:rFonts w:ascii="Arial" w:hAnsi="Arial" w:cs="Arial"/>
+          <w:b/>
+          <w:bCs/>
+        </w:rPr>
+      </w:pPr>
+      <w:r>
+        <w:rPr>
+          <w:rFonts w:ascii="Arial" w:hAnsi="Arial" w:cs="Arial"/>
+        </w:rPr>
+        <w:t>Fix all UI elements being rendered twice. This will increase overall performance by 10-100% depending on how much UI is being used in your game.</w:t>
+      </w:r>
+    </w:p>
+    <w:p>
+      <w:pPr>
+        <w:pStyle w:val="ListParagraph"/>
+        <w:numPr>
+          <w:ilvl w:val="0"/>
+          <w:numId w:val="5"/>
+        </w:numPr>
+        <w:spacing w:line="256" w:lineRule="auto"/>
+        <w:rPr>
+          <w:rFonts w:ascii="Arial" w:hAnsi="Arial" w:cs="Arial"/>
+          <w:b/>
+          <w:bCs/>
+        </w:rPr>
+      </w:pPr>
+      <w:r>
+        <w:rPr>
+          <w:rFonts w:ascii="Arial" w:hAnsi="Arial" w:cs="Arial"/>
+        </w:rPr>
+        <w:t>Allow particle effects to actually be unloaded.</w:t>
+      </w:r>
+    </w:p>
+    <w:p>
+      <w:pPr>
+        <w:pStyle w:val="ListParagraph"/>
+        <w:numPr>
+          <w:ilvl w:val="0"/>
+          <w:numId w:val="5"/>
+        </w:numPr>
+        <w:spacing w:line="256" w:lineRule="auto"/>
+        <w:rPr>
+          <w:rFonts w:ascii="Arial" w:hAnsi="Arial" w:cs="Arial"/>
+          <w:b/>
+          <w:bCs/>
+        </w:rPr>
+      </w:pPr>
+      <w:r>
+        <w:rPr>
+          <w:rFonts w:ascii="Arial" w:hAnsi="Arial" w:cs="Arial"/>
+        </w:rPr>
+        <w:t xml:space="preserve">Implement the </w:t>
+      </w:r>
+      <w:r>
+        <w:rPr>
+          <w:rFonts w:ascii="Arial" w:hAnsi="Arial" w:cs="Arial"/>
+          <w:b/>
+          <w:bCs/>
+        </w:rPr>
+        <w:t xml:space="preserve">forceStop </w:t>
+      </w:r>
+      <w:r>
+        <w:rPr>
+          <w:rFonts w:ascii="Arial" w:hAnsi="Arial" w:cs="Arial"/>
+        </w:rPr>
+        <w:t xml:space="preserve">parameter to </w:t>
+      </w:r>
+      <w:r>
+        <w:rPr>
+          <w:rFonts w:ascii="Arial" w:hAnsi="Arial" w:cs="Arial"/>
+          <w:b/>
+          <w:bCs/>
+        </w:rPr>
+        <w:t>ParticleEffect::Stop</w:t>
+      </w:r>
+      <w:r>
+        <w:rPr>
+          <w:rFonts w:ascii="Arial" w:hAnsi="Arial" w:cs="Arial"/>
+        </w:rPr>
+        <w:t>. It can be used to immediately stop a particle effect.</w:t>
+      </w:r>
+    </w:p>
+    <w:p>
+      <w:pPr>
+        <w:pStyle w:val="ListParagraph"/>
+        <w:numPr>
+          <w:ilvl w:val="0"/>
+          <w:numId w:val="5"/>
+        </w:numPr>
+        <w:spacing w:line="256" w:lineRule="auto"/>
+        <w:rPr>
+          <w:rFonts w:ascii="Arial" w:hAnsi="Arial" w:cs="Arial"/>
+          <w:b/>
+          <w:bCs/>
+        </w:rPr>
+      </w:pPr>
+      <w:r>
+        <w:rPr>
+          <w:rFonts w:ascii="Arial" w:hAnsi="Arial" w:cs="Arial"/>
+        </w:rPr>
+        <w:t xml:space="preserve">Implement </w:t>
+      </w:r>
+      <w:r>
+        <w:rPr>
+          <w:rFonts w:ascii="Arial" w:hAnsi="Arial" w:cs="Arial"/>
+          <w:b/>
+          <w:bCs/>
+        </w:rPr>
+        <w:t xml:space="preserve">GlobalSettings::Save </w:t>
+      </w:r>
+      <w:r>
+        <w:rPr>
+          <w:rFonts w:ascii="Arial" w:hAnsi="Arial" w:cs="Arial"/>
+        </w:rPr>
+        <w:t>as a stopgap.</w:t>
+      </w:r>
+    </w:p>
+    <w:p>
+      <w:pPr>
+        <w:pStyle w:val="ListParagraph"/>
+        <w:numPr>
+          <w:ilvl w:val="0"/>
+          <w:numId w:val="5"/>
+        </w:numPr>
+        <w:spacing w:line="256" w:lineRule="auto"/>
+        <w:rPr>
+          <w:rFonts w:ascii="Arial" w:hAnsi="Arial" w:cs="Arial"/>
+          <w:b/>
+          <w:bCs/>
+        </w:rPr>
+      </w:pPr>
+      <w:r>
+        <w:rPr>
+          <w:rFonts w:ascii="Arial" w:hAnsi="Arial" w:cs="Arial"/>
+        </w:rPr>
+        <w:t>Minor API fixes</w:t>
+      </w:r>
+    </w:p>
+    <w:p>
+      <w:pPr>
+        <w:rPr>
+          <w:rFonts w:ascii="Arial" w:hAnsi="Arial" w:cs="Arial"/>
+          <w:b/>
+          <w:bCs/>
+        </w:rPr>
+      </w:pPr>
+      <w:r>
+        <w:rPr>
+          <w:rFonts w:ascii="Arial" w:hAnsi="Arial" w:cs="Arial"/>
+          <w:b/>
+          <w:bCs/>
+          <w:sz w:val="28"/>
+          <w:szCs w:val="28"/>
+        </w:rPr>
+        <w:lastRenderedPageBreak/>
         <w:t>Version 1.0.1</w:t>
       </w:r>
       <w:r>
@@ -1157,6 +1917,12 @@
       <w:rPr>
         <w:rFonts w:ascii="Arial" w:hAnsi="Arial" w:cs="Arial"/>
       </w:rPr>
+      <w:t xml:space="preserve">Last updated </w:t>
+    </w:r>
+    <w:r>
+      <w:rPr>
+        <w:rFonts w:ascii="Arial" w:hAnsi="Arial" w:cs="Arial"/>
+      </w:rPr>
       <w:t>October,</w:t>
     </w:r>
     <w:r>
@@ -1400,7 +2166,7 @@
   <w:abstractNum w:abstractNumId="2" w15:restartNumberingAfterBreak="0">
     <w:nsid w:val="28FE4FD1"/>
     <w:multiLevelType w:val="hybridMultilevel"/>
-    <w:tmpl w:val="A43CFD5E"/>
+    <w:tmpl w:val="CBC4C822"/>
     <w:lvl w:ilvl="0" w:tplc="08090001">
       <w:start w:val="1"/>
       <w:numFmt w:val="bullet"/>

</xml_diff>

<commit_message>
remove redundant assemblyinfo as all versioning information is in lightningbase
</commit_message>
<xml_diff>
--- a/Documentation/ReleaseNotes.docx
+++ b/Documentation/ReleaseNotes.docx
@@ -1008,7 +1008,6 @@
     </w:p>
     <w:p>
       <w:pPr>
-        <w:ind w:left="360"/>
         <w:rPr>
           <w:rFonts w:ascii="Arial" w:hAnsi="Arial" w:cs="Arial"/>
           <w:b/>
@@ -1158,14 +1157,6 @@
     </w:p>
     <w:p>
       <w:pPr>
-        <w:ind w:left="360"/>
-        <w:rPr>
-          <w:rFonts w:ascii="Arial" w:hAnsi="Arial" w:cs="Arial"/>
-        </w:rPr>
-      </w:pPr>
-    </w:p>
-    <w:p>
-      <w:pPr>
         <w:rPr>
           <w:rFonts w:ascii="Arial" w:hAnsi="Arial" w:cs="Arial"/>
           <w:b/>
@@ -1182,6 +1173,45 @@
           <w:sz w:val="28"/>
           <w:szCs w:val="28"/>
         </w:rPr>
+        <w:t>Packaging</w:t>
+      </w:r>
+    </w:p>
+    <w:p>
+      <w:pPr>
+        <w:pStyle w:val="ListParagraph"/>
+        <w:numPr>
+          <w:ilvl w:val="0"/>
+          <w:numId w:val="9"/>
+        </w:numPr>
+        <w:rPr>
+          <w:rFonts w:ascii="Arial" w:hAnsi="Arial" w:cs="Arial"/>
+        </w:rPr>
+      </w:pPr>
+      <w:r>
+        <w:rPr>
+          <w:rFonts w:ascii="Arial" w:hAnsi="Arial" w:cs="Arial"/>
+        </w:rPr>
+        <w:t>Lightning now verifies the intended engine version of a WAD file instead of using a placeholder value, as in version 1.0.</w:t>
+      </w:r>
+    </w:p>
+    <w:p>
+      <w:pPr>
+        <w:rPr>
+          <w:rFonts w:ascii="Arial" w:hAnsi="Arial" w:cs="Arial"/>
+          <w:b/>
+          <w:bCs/>
+          <w:sz w:val="28"/>
+          <w:szCs w:val="28"/>
+        </w:rPr>
+      </w:pPr>
+      <w:r>
+        <w:rPr>
+          <w:rFonts w:ascii="Arial" w:hAnsi="Arial" w:cs="Arial"/>
+          <w:b/>
+          <w:bCs/>
+          <w:sz w:val="28"/>
+          <w:szCs w:val="28"/>
+        </w:rPr>
         <w:t>Animation</w:t>
       </w:r>
     </w:p>
@@ -1682,6 +1712,7 @@
         <w:rPr>
           <w:rFonts w:ascii="Arial" w:hAnsi="Arial" w:cs="Arial"/>
         </w:rPr>
+        <w:lastRenderedPageBreak/>
         <w:t>Minor API fixes</w:t>
       </w:r>
     </w:p>
@@ -1701,7 +1732,6 @@
           <w:sz w:val="28"/>
           <w:szCs w:val="28"/>
         </w:rPr>
-        <w:lastRenderedPageBreak/>
         <w:t>Version 1.0.1</w:t>
       </w:r>
       <w:r>
@@ -1938,6 +1968,119 @@
 <file path=word/numbering.xml><?xml version="1.0" encoding="utf-8"?>
 <w:numbering xmlns:wpc="http://schemas.microsoft.com/office/word/2010/wordprocessingCanvas" xmlns:cx="http://schemas.microsoft.com/office/drawing/2014/chartex" xmlns:cx1="http://schemas.microsoft.com/office/drawing/2015/9/8/chartex" xmlns:cx2="http://schemas.microsoft.com/office/drawing/2015/10/21/chartex" xmlns:cx3="http://schemas.microsoft.com/office/drawing/2016/5/9/chartex" xmlns:cx4="http://schemas.microsoft.com/office/drawing/2016/5/10/chartex" xmlns:cx5="http://schemas.microsoft.com/office/drawing/2016/5/11/chartex" xmlns:cx6="http://schemas.microsoft.com/office/drawing/2016/5/12/chartex" xmlns:cx7="http://schemas.microsoft.com/office/drawing/2016/5/13/chartex" xmlns:cx8="http://schemas.microsoft.com/office/drawing/2016/5/14/chartex" xmlns:mc="http://schemas.openxmlformats.org/markup-compatibility/2006" xmlns:aink="http://schemas.microsoft.com/office/drawing/2016/ink" xmlns:am3d="http://schemas.microsoft.com/office/drawing/2017/model3d" xmlns:o="urn:schemas-microsoft-com:office:office" xmlns:oel="http://schemas.microsoft.com/office/2019/extlst" xmlns:r="http://schemas.openxmlformats.org/officeDocument/2006/relationships" xmlns:m="http://schemas.openxmlformats.org/officeDocument/2006/math" xmlns:v="urn:schemas-microsoft-com:vml" xmlns:wp14="http://schemas.microsoft.com/office/word/2010/wordprocessingDrawing" xmlns:wp="http://schemas.openxmlformats.org/drawingml/2006/wordprocessingDrawing" xmlns:w10="urn:schemas-microsoft-com:office:word" xmlns:w="http://schemas.openxmlformats.org/wordprocessingml/2006/main" xmlns:w14="http://schemas.microsoft.com/office/word/2010/wordml" xmlns:w15="http://schemas.microsoft.com/office/word/2012/wordml" xmlns:w16cex="http://schemas.microsoft.com/office/word/2018/wordml/cex" xmlns:w16cid="http://schemas.microsoft.com/office/word/2016/wordml/cid" xmlns:w16="http://schemas.microsoft.com/office/word/2018/wordml" xmlns:w16sdtdh="http://schemas.microsoft.com/office/word/2020/wordml/sdtdatahash" xmlns:w16se="http://schemas.microsoft.com/office/word/2015/wordml/symex" xmlns:wpg="http://schemas.microsoft.com/office/word/2010/wordprocessingGroup" xmlns:wpi="http://schemas.microsoft.com/office/word/2010/wordprocessingInk" xmlns:wne="http://schemas.microsoft.com/office/word/2006/wordml" xmlns:wps="http://schemas.microsoft.com/office/word/2010/wordprocessingShape" mc:Ignorable="w14 w15 w16se w16cid w16 w16cex w16sdtdh wp14">
   <w:abstractNum w:abstractNumId="0" w15:restartNumberingAfterBreak="0">
+    <w:nsid w:val="0D6C1787"/>
+    <w:multiLevelType w:val="hybridMultilevel"/>
+    <w:tmpl w:val="85B88008"/>
+    <w:lvl w:ilvl="0" w:tplc="08090001">
+      <w:start w:val="1"/>
+      <w:numFmt w:val="bullet"/>
+      <w:lvlText w:val=""/>
+      <w:lvlJc w:val="left"/>
+      <w:pPr>
+        <w:ind w:left="720" w:hanging="360"/>
+      </w:pPr>
+      <w:rPr>
+        <w:rFonts w:ascii="Symbol" w:hAnsi="Symbol" w:hint="default"/>
+      </w:rPr>
+    </w:lvl>
+    <w:lvl w:ilvl="1" w:tplc="08090003" w:tentative="1">
+      <w:start w:val="1"/>
+      <w:numFmt w:val="bullet"/>
+      <w:lvlText w:val="o"/>
+      <w:lvlJc w:val="left"/>
+      <w:pPr>
+        <w:ind w:left="1440" w:hanging="360"/>
+      </w:pPr>
+      <w:rPr>
+        <w:rFonts w:ascii="Courier New" w:hAnsi="Courier New" w:cs="Courier New" w:hint="default"/>
+      </w:rPr>
+    </w:lvl>
+    <w:lvl w:ilvl="2" w:tplc="08090005" w:tentative="1">
+      <w:start w:val="1"/>
+      <w:numFmt w:val="bullet"/>
+      <w:lvlText w:val=""/>
+      <w:lvlJc w:val="left"/>
+      <w:pPr>
+        <w:ind w:left="2160" w:hanging="360"/>
+      </w:pPr>
+      <w:rPr>
+        <w:rFonts w:ascii="Wingdings" w:hAnsi="Wingdings" w:hint="default"/>
+      </w:rPr>
+    </w:lvl>
+    <w:lvl w:ilvl="3" w:tplc="08090001" w:tentative="1">
+      <w:start w:val="1"/>
+      <w:numFmt w:val="bullet"/>
+      <w:lvlText w:val=""/>
+      <w:lvlJc w:val="left"/>
+      <w:pPr>
+        <w:ind w:left="2880" w:hanging="360"/>
+      </w:pPr>
+      <w:rPr>
+        <w:rFonts w:ascii="Symbol" w:hAnsi="Symbol" w:hint="default"/>
+      </w:rPr>
+    </w:lvl>
+    <w:lvl w:ilvl="4" w:tplc="08090003" w:tentative="1">
+      <w:start w:val="1"/>
+      <w:numFmt w:val="bullet"/>
+      <w:lvlText w:val="o"/>
+      <w:lvlJc w:val="left"/>
+      <w:pPr>
+        <w:ind w:left="3600" w:hanging="360"/>
+      </w:pPr>
+      <w:rPr>
+        <w:rFonts w:ascii="Courier New" w:hAnsi="Courier New" w:cs="Courier New" w:hint="default"/>
+      </w:rPr>
+    </w:lvl>
+    <w:lvl w:ilvl="5" w:tplc="08090005" w:tentative="1">
+      <w:start w:val="1"/>
+      <w:numFmt w:val="bullet"/>
+      <w:lvlText w:val=""/>
+      <w:lvlJc w:val="left"/>
+      <w:pPr>
+        <w:ind w:left="4320" w:hanging="360"/>
+      </w:pPr>
+      <w:rPr>
+        <w:rFonts w:ascii="Wingdings" w:hAnsi="Wingdings" w:hint="default"/>
+      </w:rPr>
+    </w:lvl>
+    <w:lvl w:ilvl="6" w:tplc="08090001" w:tentative="1">
+      <w:start w:val="1"/>
+      <w:numFmt w:val="bullet"/>
+      <w:lvlText w:val=""/>
+      <w:lvlJc w:val="left"/>
+      <w:pPr>
+        <w:ind w:left="5040" w:hanging="360"/>
+      </w:pPr>
+      <w:rPr>
+        <w:rFonts w:ascii="Symbol" w:hAnsi="Symbol" w:hint="default"/>
+      </w:rPr>
+    </w:lvl>
+    <w:lvl w:ilvl="7" w:tplc="08090003" w:tentative="1">
+      <w:start w:val="1"/>
+      <w:numFmt w:val="bullet"/>
+      <w:lvlText w:val="o"/>
+      <w:lvlJc w:val="left"/>
+      <w:pPr>
+        <w:ind w:left="5760" w:hanging="360"/>
+      </w:pPr>
+      <w:rPr>
+        <w:rFonts w:ascii="Courier New" w:hAnsi="Courier New" w:cs="Courier New" w:hint="default"/>
+      </w:rPr>
+    </w:lvl>
+    <w:lvl w:ilvl="8" w:tplc="08090005" w:tentative="1">
+      <w:start w:val="1"/>
+      <w:numFmt w:val="bullet"/>
+      <w:lvlText w:val=""/>
+      <w:lvlJc w:val="left"/>
+      <w:pPr>
+        <w:ind w:left="6480" w:hanging="360"/>
+      </w:pPr>
+      <w:rPr>
+        <w:rFonts w:ascii="Wingdings" w:hAnsi="Wingdings" w:hint="default"/>
+      </w:rPr>
+    </w:lvl>
+  </w:abstractNum>
+  <w:abstractNum w:abstractNumId="1" w15:restartNumberingAfterBreak="0">
     <w:nsid w:val="1D947EC0"/>
     <w:multiLevelType w:val="hybridMultilevel"/>
     <w:tmpl w:val="A7D89C4A"/>
@@ -2050,7 +2193,7 @@
       </w:rPr>
     </w:lvl>
   </w:abstractNum>
-  <w:abstractNum w:abstractNumId="1" w15:restartNumberingAfterBreak="0">
+  <w:abstractNum w:abstractNumId="2" w15:restartNumberingAfterBreak="0">
     <w:nsid w:val="255D2AE8"/>
     <w:multiLevelType w:val="hybridMultilevel"/>
     <w:tmpl w:val="EA381DF0"/>
@@ -2163,7 +2306,7 @@
       </w:rPr>
     </w:lvl>
   </w:abstractNum>
-  <w:abstractNum w:abstractNumId="2" w15:restartNumberingAfterBreak="0">
+  <w:abstractNum w:abstractNumId="3" w15:restartNumberingAfterBreak="0">
     <w:nsid w:val="28FE4FD1"/>
     <w:multiLevelType w:val="hybridMultilevel"/>
     <w:tmpl w:val="CBC4C822"/>
@@ -2276,7 +2419,7 @@
       </w:rPr>
     </w:lvl>
   </w:abstractNum>
-  <w:abstractNum w:abstractNumId="3" w15:restartNumberingAfterBreak="0">
+  <w:abstractNum w:abstractNumId="4" w15:restartNumberingAfterBreak="0">
     <w:nsid w:val="29A14039"/>
     <w:multiLevelType w:val="hybridMultilevel"/>
     <w:tmpl w:val="026C5EFC"/>
@@ -2389,7 +2532,7 @@
       </w:rPr>
     </w:lvl>
   </w:abstractNum>
-  <w:abstractNum w:abstractNumId="4" w15:restartNumberingAfterBreak="0">
+  <w:abstractNum w:abstractNumId="5" w15:restartNumberingAfterBreak="0">
     <w:nsid w:val="39291D0F"/>
     <w:multiLevelType w:val="hybridMultilevel"/>
     <w:tmpl w:val="ED9C0F8A"/>
@@ -2502,7 +2645,7 @@
       </w:rPr>
     </w:lvl>
   </w:abstractNum>
-  <w:abstractNum w:abstractNumId="5" w15:restartNumberingAfterBreak="0">
+  <w:abstractNum w:abstractNumId="6" w15:restartNumberingAfterBreak="0">
     <w:nsid w:val="3D2445B7"/>
     <w:multiLevelType w:val="hybridMultilevel"/>
     <w:tmpl w:val="7480D63C"/>
@@ -2615,7 +2758,7 @@
       </w:rPr>
     </w:lvl>
   </w:abstractNum>
-  <w:abstractNum w:abstractNumId="6" w15:restartNumberingAfterBreak="0">
+  <w:abstractNum w:abstractNumId="7" w15:restartNumberingAfterBreak="0">
     <w:nsid w:val="65111821"/>
     <w:multiLevelType w:val="hybridMultilevel"/>
     <w:tmpl w:val="C6C2AEAA"/>
@@ -2729,27 +2872,30 @@
     </w:lvl>
   </w:abstractNum>
   <w:num w:numId="1" w16cid:durableId="975725069">
+    <w:abstractNumId w:val="2"/>
+  </w:num>
+  <w:num w:numId="2" w16cid:durableId="1438988530">
+    <w:abstractNumId w:val="7"/>
+  </w:num>
+  <w:num w:numId="3" w16cid:durableId="1293172187">
+    <w:abstractNumId w:val="6"/>
+  </w:num>
+  <w:num w:numId="4" w16cid:durableId="679433489">
+    <w:abstractNumId w:val="3"/>
+  </w:num>
+  <w:num w:numId="5" w16cid:durableId="1056854613">
+    <w:abstractNumId w:val="4"/>
+  </w:num>
+  <w:num w:numId="6" w16cid:durableId="1215384832">
     <w:abstractNumId w:val="1"/>
   </w:num>
-  <w:num w:numId="2" w16cid:durableId="1438988530">
-    <w:abstractNumId w:val="6"/>
-  </w:num>
-  <w:num w:numId="3" w16cid:durableId="1293172187">
+  <w:num w:numId="7" w16cid:durableId="137264599">
     <w:abstractNumId w:val="5"/>
   </w:num>
-  <w:num w:numId="4" w16cid:durableId="679433489">
-    <w:abstractNumId w:val="2"/>
+  <w:num w:numId="8" w16cid:durableId="885869124">
+    <w:abstractNumId w:val="1"/>
   </w:num>
-  <w:num w:numId="5" w16cid:durableId="1056854613">
-    <w:abstractNumId w:val="3"/>
-  </w:num>
-  <w:num w:numId="6" w16cid:durableId="1215384832">
-    <w:abstractNumId w:val="0"/>
-  </w:num>
-  <w:num w:numId="7" w16cid:durableId="137264599">
-    <w:abstractNumId w:val="4"/>
-  </w:num>
-  <w:num w:numId="8" w16cid:durableId="885869124">
+  <w:num w:numId="9" w16cid:durableId="994843105">
     <w:abstractNumId w:val="0"/>
   </w:num>
 </w:numbering>

</xml_diff>

<commit_message>
autoamtically save local settings on change
</commit_message>
<xml_diff>
--- a/Documentation/ReleaseNotes.docx
+++ b/Documentation/ReleaseNotes.docx
@@ -265,19 +265,7 @@
         <w:rPr>
           <w:rFonts w:ascii="Arial" w:hAnsi="Arial" w:cs="Arial"/>
         </w:rPr>
-        <w:t>The API has been standardised on American English</w:t>
-      </w:r>
-      <w:r>
-        <w:rPr>
-          <w:rFonts w:ascii="Arial" w:hAnsi="Arial" w:cs="Arial"/>
-        </w:rPr>
-        <w:t xml:space="preserve"> in order to make it easier for developers who develop against other engines to adapt to Lightning</w:t>
-      </w:r>
-      <w:r>
-        <w:rPr>
-          <w:rFonts w:ascii="Arial" w:hAnsi="Arial" w:cs="Arial"/>
-        </w:rPr>
-        <w:t>. Please update your games accordingly.</w:t>
+        <w:t>The API has been standardised on American English in order to make it easier for developers who develop against other engines to adapt to Lightning. Please update your games accordingly.</w:t>
       </w:r>
     </w:p>
     <w:p>
@@ -652,13 +640,7 @@
         <w:rPr>
           <w:rFonts w:ascii="Arial" w:hAnsi="Arial" w:cs="Arial"/>
         </w:rPr>
-        <w:t>being an internal property</w:t>
-      </w:r>
-      <w:r>
-        <w:rPr>
-          <w:rFonts w:ascii="Arial" w:hAnsi="Arial" w:cs="Arial"/>
-        </w:rPr>
-        <w:t>.</w:t>
+        <w:t>being an internal property.</w:t>
       </w:r>
     </w:p>
     <w:p>
@@ -1008,6 +990,60 @@
     </w:p>
     <w:p>
       <w:pPr>
+        <w:pStyle w:val="ListParagraph"/>
+        <w:numPr>
+          <w:ilvl w:val="0"/>
+          <w:numId w:val="4"/>
+        </w:numPr>
+        <w:rPr>
+          <w:rFonts w:ascii="Arial" w:hAnsi="Arial" w:cs="Arial"/>
+        </w:rPr>
+      </w:pPr>
+      <w:r>
+        <w:rPr>
+          <w:rFonts w:ascii="Arial" w:hAnsi="Arial" w:cs="Arial"/>
+          <w:b/>
+          <w:bCs/>
+        </w:rPr>
+        <w:t xml:space="preserve">FontManager::DrawText </w:t>
+      </w:r>
+      <w:r>
+        <w:rPr>
+          <w:rFonts w:ascii="Arial" w:hAnsi="Arial" w:cs="Arial"/>
+        </w:rPr>
+        <w:t xml:space="preserve">has been moved to a new </w:t>
+      </w:r>
+      <w:r>
+        <w:rPr>
+          <w:rFonts w:ascii="Arial" w:hAnsi="Arial" w:cs="Arial"/>
+          <w:b/>
+          <w:bCs/>
+        </w:rPr>
+        <w:t xml:space="preserve">TextAssetManager </w:t>
+      </w:r>
+      <w:r>
+        <w:rPr>
+          <w:rFonts w:ascii="Arial" w:hAnsi="Arial" w:cs="Arial"/>
+        </w:rPr>
+        <w:t xml:space="preserve">class, usable through </w:t>
+      </w:r>
+      <w:r>
+        <w:rPr>
+          <w:rFonts w:ascii="Arial" w:hAnsi="Arial" w:cs="Arial"/>
+          <w:b/>
+          <w:bCs/>
+        </w:rPr>
+        <w:t>TextManager::DrawText</w:t>
+      </w:r>
+      <w:r>
+        <w:rPr>
+          <w:rFonts w:ascii="Arial" w:hAnsi="Arial" w:cs="Arial"/>
+        </w:rPr>
+        <w:t>.</w:t>
+      </w:r>
+    </w:p>
+    <w:p>
+      <w:pPr>
         <w:rPr>
           <w:rFonts w:ascii="Arial" w:hAnsi="Arial" w:cs="Arial"/>
           <w:b/>
@@ -1322,18 +1358,10 @@
           <w:rFonts w:ascii="Arial" w:hAnsi="Arial" w:cs="Arial"/>
           <w:b/>
           <w:bCs/>
-        </w:rPr>
-      </w:pPr>
-      <w:r>
-        <w:rPr>
-          <w:rFonts w:ascii="Arial" w:hAnsi="Arial" w:cs="Arial"/>
-          <w:b/>
-          <w:bCs/>
           <w:sz w:val="28"/>
           <w:szCs w:val="28"/>
         </w:rPr>
-        <w:t>Version 1.0.4</w:t>
-      </w:r>
+      </w:pPr>
       <w:r>
         <w:rPr>
           <w:rFonts w:ascii="Arial" w:hAnsi="Arial" w:cs="Arial"/>
@@ -1342,82 +1370,11 @@
           <w:sz w:val="28"/>
           <w:szCs w:val="28"/>
         </w:rPr>
-        <w:br/>
-      </w:r>
-      <w:r>
-        <w:rPr>
-          <w:rFonts w:ascii="Arial" w:hAnsi="Arial" w:cs="Arial"/>
-          <w:b/>
-          <w:bCs/>
-        </w:rPr>
-        <w:t>September 17, 2022</w:t>
-      </w:r>
-    </w:p>
-    <w:p>
-      <w:pPr>
-        <w:pStyle w:val="ListParagraph"/>
-        <w:numPr>
-          <w:ilvl w:val="0"/>
-          <w:numId w:val="7"/>
-        </w:numPr>
-        <w:spacing w:line="256" w:lineRule="auto"/>
-        <w:rPr>
-          <w:rFonts w:ascii="Arial" w:hAnsi="Arial" w:cs="Arial"/>
-        </w:rPr>
-      </w:pPr>
-      <w:r>
-        <w:rPr>
-          <w:rFonts w:ascii="Arial" w:hAnsi="Arial" w:cs="Arial"/>
-        </w:rPr>
-        <w:t>Change all remaining “LightningGL” branding to “Lightning Game Engine”</w:t>
-      </w:r>
-    </w:p>
-    <w:p>
-      <w:pPr>
-        <w:pStyle w:val="ListParagraph"/>
-        <w:numPr>
-          <w:ilvl w:val="0"/>
-          <w:numId w:val="7"/>
-        </w:numPr>
-        <w:spacing w:line="256" w:lineRule="auto"/>
-        <w:rPr>
-          <w:rFonts w:ascii="Arial" w:hAnsi="Arial" w:cs="Arial"/>
-        </w:rPr>
-      </w:pPr>
-      <w:r>
-        <w:rPr>
-          <w:rFonts w:ascii="Arial" w:hAnsi="Arial" w:cs="Arial"/>
-        </w:rPr>
-        <w:t>Modify GlobalSettings values when changing position or size of window</w:t>
-      </w:r>
-    </w:p>
-    <w:p>
-      <w:pPr>
-        <w:pStyle w:val="ListParagraph"/>
-        <w:numPr>
-          <w:ilvl w:val="0"/>
-          <w:numId w:val="7"/>
-        </w:numPr>
-        <w:spacing w:line="256" w:lineRule="auto"/>
-        <w:rPr>
-          <w:rFonts w:ascii="Arial" w:hAnsi="Arial" w:cs="Arial"/>
-        </w:rPr>
-      </w:pPr>
-      <w:r>
-        <w:rPr>
-          <w:rFonts w:ascii="Arial" w:hAnsi="Arial" w:cs="Arial"/>
-        </w:rPr>
-        <w:t>Fix minor typo in release notes documentation (“zThis” =&gt; “This”)</w:t>
-      </w:r>
-    </w:p>
-    <w:p>
-      <w:pPr>
-        <w:spacing w:line="256" w:lineRule="auto"/>
-        <w:rPr>
-          <w:rFonts w:ascii="Arial" w:hAnsi="Arial" w:cs="Arial"/>
-        </w:rPr>
-      </w:pPr>
-      <w:r>
+        <w:t>Settings</w:t>
+      </w:r>
+    </w:p>
+    <w:p>
+      <w:pPr>
         <w:rPr>
           <w:rFonts w:ascii="Arial" w:hAnsi="Arial" w:cs="Arial"/>
           <w:b/>
@@ -1425,8 +1382,7 @@
           <w:sz w:val="28"/>
           <w:szCs w:val="28"/>
         </w:rPr>
-        <w:t>Version 1.0.3</w:t>
-      </w:r>
+      </w:pPr>
       <w:r>
         <w:rPr>
           <w:rFonts w:ascii="Arial" w:hAnsi="Arial" w:cs="Arial"/>
@@ -1435,100 +1391,7 @@
           <w:sz w:val="28"/>
           <w:szCs w:val="28"/>
         </w:rPr>
-        <w:br/>
-      </w:r>
-      <w:r>
-        <w:rPr>
-          <w:rFonts w:ascii="Arial" w:hAnsi="Arial" w:cs="Arial"/>
-          <w:b/>
-          <w:bCs/>
-        </w:rPr>
-        <w:t>September 4, 2022</w:t>
-      </w:r>
-    </w:p>
-    <w:p>
-      <w:pPr>
-        <w:pStyle w:val="ListParagraph"/>
-        <w:numPr>
-          <w:ilvl w:val="0"/>
-          <w:numId w:val="6"/>
-        </w:numPr>
-        <w:spacing w:line="256" w:lineRule="auto"/>
-        <w:rPr>
-          <w:rFonts w:ascii="Arial" w:hAnsi="Arial" w:cs="Arial"/>
-        </w:rPr>
-      </w:pPr>
-      <w:r>
-        <w:rPr>
-          <w:rFonts w:ascii="Arial" w:hAnsi="Arial" w:cs="Arial"/>
-        </w:rPr>
-        <w:t>Fix lighting screen-space map moving with the camera (catastrophic failure)</w:t>
-      </w:r>
-    </w:p>
-    <w:p>
-      <w:pPr>
-        <w:pStyle w:val="ListParagraph"/>
-        <w:numPr>
-          <w:ilvl w:val="0"/>
-          <w:numId w:val="6"/>
-        </w:numPr>
-        <w:spacing w:line="256" w:lineRule="auto"/>
-        <w:rPr>
-          <w:rFonts w:ascii="Arial" w:hAnsi="Arial" w:cs="Arial"/>
-        </w:rPr>
-      </w:pPr>
-      <w:r>
-        <w:rPr>
-          <w:rFonts w:ascii="Arial" w:hAnsi="Arial" w:cs="Arial"/>
-        </w:rPr>
-        <w:t xml:space="preserve">Implemented </w:t>
-      </w:r>
-      <w:r>
-        <w:rPr>
-          <w:rFonts w:ascii="Arial" w:hAnsi="Arial" w:cs="Arial"/>
-          <w:b/>
-          <w:bCs/>
-        </w:rPr>
-        <w:t>ParticleEffect::RemoveEffect</w:t>
-      </w:r>
-      <w:r>
-        <w:rPr>
-          <w:rFonts w:ascii="Arial" w:hAnsi="Arial" w:cs="Arial"/>
-        </w:rPr>
-        <w:t>,</w:t>
-      </w:r>
-      <w:r>
-        <w:rPr>
-          <w:rFonts w:ascii="Arial" w:hAnsi="Arial" w:cs="Arial"/>
-          <w:b/>
-          <w:bCs/>
-        </w:rPr>
-        <w:t xml:space="preserve"> </w:t>
-      </w:r>
-      <w:r>
-        <w:rPr>
-          <w:rFonts w:ascii="Arial" w:hAnsi="Arial" w:cs="Arial"/>
-        </w:rPr>
-        <w:t>which will unload and remove a particle effect.</w:t>
-      </w:r>
-    </w:p>
-    <w:p>
-      <w:pPr>
-        <w:pStyle w:val="ListParagraph"/>
-        <w:numPr>
-          <w:ilvl w:val="0"/>
-          <w:numId w:val="6"/>
-        </w:numPr>
-        <w:spacing w:line="256" w:lineRule="auto"/>
-        <w:rPr>
-          <w:rFonts w:ascii="Arial" w:hAnsi="Arial" w:cs="Arial"/>
-        </w:rPr>
-      </w:pPr>
-      <w:r>
-        <w:rPr>
-          <w:rFonts w:ascii="Arial" w:hAnsi="Arial" w:cs="Arial"/>
-        </w:rPr>
-        <w:t>Fixed the Light Manager’s screen space map being unlocked twice each frame.</w:t>
+        <w:t>Lighting</w:t>
       </w:r>
     </w:p>
     <w:p>
@@ -1547,7 +1410,7 @@
           <w:sz w:val="28"/>
           <w:szCs w:val="28"/>
         </w:rPr>
-        <w:t>Version 1.0.2</w:t>
+        <w:t>Version 1.0.4</w:t>
       </w:r>
       <w:r>
         <w:rPr>
@@ -1565,6 +1428,221 @@
           <w:b/>
           <w:bCs/>
         </w:rPr>
+        <w:t>September 17, 2022</w:t>
+      </w:r>
+    </w:p>
+    <w:p>
+      <w:pPr>
+        <w:pStyle w:val="ListParagraph"/>
+        <w:numPr>
+          <w:ilvl w:val="0"/>
+          <w:numId w:val="7"/>
+        </w:numPr>
+        <w:spacing w:line="256" w:lineRule="auto"/>
+        <w:rPr>
+          <w:rFonts w:ascii="Arial" w:hAnsi="Arial" w:cs="Arial"/>
+        </w:rPr>
+      </w:pPr>
+      <w:r>
+        <w:rPr>
+          <w:rFonts w:ascii="Arial" w:hAnsi="Arial" w:cs="Arial"/>
+        </w:rPr>
+        <w:t>Change all remaining “LightningGL” branding to “Lightning Game Engine”</w:t>
+      </w:r>
+    </w:p>
+    <w:p>
+      <w:pPr>
+        <w:pStyle w:val="ListParagraph"/>
+        <w:numPr>
+          <w:ilvl w:val="0"/>
+          <w:numId w:val="7"/>
+        </w:numPr>
+        <w:spacing w:line="256" w:lineRule="auto"/>
+        <w:rPr>
+          <w:rFonts w:ascii="Arial" w:hAnsi="Arial" w:cs="Arial"/>
+        </w:rPr>
+      </w:pPr>
+      <w:r>
+        <w:rPr>
+          <w:rFonts w:ascii="Arial" w:hAnsi="Arial" w:cs="Arial"/>
+        </w:rPr>
+        <w:t>Modify GlobalSettings values when changing position or size of window</w:t>
+      </w:r>
+    </w:p>
+    <w:p>
+      <w:pPr>
+        <w:pStyle w:val="ListParagraph"/>
+        <w:numPr>
+          <w:ilvl w:val="0"/>
+          <w:numId w:val="7"/>
+        </w:numPr>
+        <w:spacing w:line="256" w:lineRule="auto"/>
+        <w:rPr>
+          <w:rFonts w:ascii="Arial" w:hAnsi="Arial" w:cs="Arial"/>
+        </w:rPr>
+      </w:pPr>
+      <w:r>
+        <w:rPr>
+          <w:rFonts w:ascii="Arial" w:hAnsi="Arial" w:cs="Arial"/>
+        </w:rPr>
+        <w:t>Fix minor typo in release notes documentation (“zThis” =&gt; “This”)</w:t>
+      </w:r>
+    </w:p>
+    <w:p>
+      <w:pPr>
+        <w:spacing w:line="256" w:lineRule="auto"/>
+        <w:rPr>
+          <w:rFonts w:ascii="Arial" w:hAnsi="Arial" w:cs="Arial"/>
+        </w:rPr>
+      </w:pPr>
+      <w:r>
+        <w:rPr>
+          <w:rFonts w:ascii="Arial" w:hAnsi="Arial" w:cs="Arial"/>
+          <w:b/>
+          <w:bCs/>
+          <w:sz w:val="28"/>
+          <w:szCs w:val="28"/>
+        </w:rPr>
+        <w:t>Version 1.0.3</w:t>
+      </w:r>
+      <w:r>
+        <w:rPr>
+          <w:rFonts w:ascii="Arial" w:hAnsi="Arial" w:cs="Arial"/>
+          <w:b/>
+          <w:bCs/>
+          <w:sz w:val="28"/>
+          <w:szCs w:val="28"/>
+        </w:rPr>
+        <w:br/>
+      </w:r>
+      <w:r>
+        <w:rPr>
+          <w:rFonts w:ascii="Arial" w:hAnsi="Arial" w:cs="Arial"/>
+          <w:b/>
+          <w:bCs/>
+        </w:rPr>
+        <w:t>September 4, 2022</w:t>
+      </w:r>
+    </w:p>
+    <w:p>
+      <w:pPr>
+        <w:pStyle w:val="ListParagraph"/>
+        <w:numPr>
+          <w:ilvl w:val="0"/>
+          <w:numId w:val="6"/>
+        </w:numPr>
+        <w:spacing w:line="256" w:lineRule="auto"/>
+        <w:rPr>
+          <w:rFonts w:ascii="Arial" w:hAnsi="Arial" w:cs="Arial"/>
+        </w:rPr>
+      </w:pPr>
+      <w:r>
+        <w:rPr>
+          <w:rFonts w:ascii="Arial" w:hAnsi="Arial" w:cs="Arial"/>
+        </w:rPr>
+        <w:t>Fix lighting screen-space map moving with the camera (catastrophic failure)</w:t>
+      </w:r>
+    </w:p>
+    <w:p>
+      <w:pPr>
+        <w:pStyle w:val="ListParagraph"/>
+        <w:numPr>
+          <w:ilvl w:val="0"/>
+          <w:numId w:val="6"/>
+        </w:numPr>
+        <w:spacing w:line="256" w:lineRule="auto"/>
+        <w:rPr>
+          <w:rFonts w:ascii="Arial" w:hAnsi="Arial" w:cs="Arial"/>
+        </w:rPr>
+      </w:pPr>
+      <w:r>
+        <w:rPr>
+          <w:rFonts w:ascii="Arial" w:hAnsi="Arial" w:cs="Arial"/>
+        </w:rPr>
+        <w:t xml:space="preserve">Implemented </w:t>
+      </w:r>
+      <w:r>
+        <w:rPr>
+          <w:rFonts w:ascii="Arial" w:hAnsi="Arial" w:cs="Arial"/>
+          <w:b/>
+          <w:bCs/>
+        </w:rPr>
+        <w:t>ParticleEffect::RemoveEffect</w:t>
+      </w:r>
+      <w:r>
+        <w:rPr>
+          <w:rFonts w:ascii="Arial" w:hAnsi="Arial" w:cs="Arial"/>
+        </w:rPr>
+        <w:t>,</w:t>
+      </w:r>
+      <w:r>
+        <w:rPr>
+          <w:rFonts w:ascii="Arial" w:hAnsi="Arial" w:cs="Arial"/>
+          <w:b/>
+          <w:bCs/>
+        </w:rPr>
+        <w:t xml:space="preserve"> </w:t>
+      </w:r>
+      <w:r>
+        <w:rPr>
+          <w:rFonts w:ascii="Arial" w:hAnsi="Arial" w:cs="Arial"/>
+        </w:rPr>
+        <w:t>which will unload and remove a particle effect.</w:t>
+      </w:r>
+    </w:p>
+    <w:p>
+      <w:pPr>
+        <w:pStyle w:val="ListParagraph"/>
+        <w:numPr>
+          <w:ilvl w:val="0"/>
+          <w:numId w:val="6"/>
+        </w:numPr>
+        <w:spacing w:line="256" w:lineRule="auto"/>
+        <w:rPr>
+          <w:rFonts w:ascii="Arial" w:hAnsi="Arial" w:cs="Arial"/>
+        </w:rPr>
+      </w:pPr>
+      <w:r>
+        <w:rPr>
+          <w:rFonts w:ascii="Arial" w:hAnsi="Arial" w:cs="Arial"/>
+        </w:rPr>
+        <w:t>Fixed the Light Manager’s screen space map being unlocked twice each frame.</w:t>
+      </w:r>
+    </w:p>
+    <w:p>
+      <w:pPr>
+        <w:rPr>
+          <w:rFonts w:ascii="Arial" w:hAnsi="Arial" w:cs="Arial"/>
+          <w:b/>
+          <w:bCs/>
+        </w:rPr>
+      </w:pPr>
+      <w:r>
+        <w:rPr>
+          <w:rFonts w:ascii="Arial" w:hAnsi="Arial" w:cs="Arial"/>
+          <w:b/>
+          <w:bCs/>
+          <w:sz w:val="28"/>
+          <w:szCs w:val="28"/>
+        </w:rPr>
+        <w:t>Version 1.0.2</w:t>
+      </w:r>
+      <w:r>
+        <w:rPr>
+          <w:rFonts w:ascii="Arial" w:hAnsi="Arial" w:cs="Arial"/>
+          <w:b/>
+          <w:bCs/>
+          <w:sz w:val="28"/>
+          <w:szCs w:val="28"/>
+        </w:rPr>
+        <w:br/>
+      </w:r>
+      <w:r>
+        <w:rPr>
+          <w:rFonts w:ascii="Arial" w:hAnsi="Arial" w:cs="Arial"/>
+          <w:b/>
+          <w:bCs/>
+        </w:rPr>
         <w:t>September 3, 2022</w:t>
       </w:r>
     </w:p>
@@ -1586,6 +1664,7 @@
         <w:rPr>
           <w:rFonts w:ascii="Arial" w:hAnsi="Arial" w:cs="Arial"/>
         </w:rPr>
+        <w:lastRenderedPageBreak/>
         <w:t>Fix all UI elements being rendered twice. This will increase overall performance by 10-100% depending on how much UI is being used in your game.</w:t>
       </w:r>
     </w:p>
@@ -1712,7 +1791,6 @@
         <w:rPr>
           <w:rFonts w:ascii="Arial" w:hAnsi="Arial" w:cs="Arial"/>
         </w:rPr>
-        <w:lastRenderedPageBreak/>
         <w:t>Minor API fixes</w:t>
       </w:r>
     </w:p>

</xml_diff>

<commit_message>
dont crash if we cant load nucore.utilities.lightning
</commit_message>
<xml_diff>
--- a/Documentation/ReleaseNotes.docx
+++ b/Documentation/ReleaseNotes.docx
@@ -2244,6 +2244,14 @@
       </w:r>
       <w:proofErr w:type="spellStart"/>
       <w:proofErr w:type="gramEnd"/>
+      <w:r>
+        <w:rPr>
+          <w:rFonts w:ascii="Arial" w:hAnsi="Arial" w:cs="Arial"/>
+          <w:b/>
+          <w:bCs/>
+        </w:rPr>
+        <w:t>Light</w:t>
+      </w:r>
       <w:r>
         <w:rPr>
           <w:rFonts w:ascii="Arial" w:hAnsi="Arial" w:cs="Arial"/>

</xml_diff>

<commit_message>
yank multiline textboxes, too unstable
</commit_message>
<xml_diff>
--- a/Documentation/ReleaseNotes.docx
+++ b/Documentation/ReleaseNotes.docx
@@ -1057,6 +1057,52 @@
           <w:rFonts w:ascii="Arial" w:hAnsi="Arial" w:cs="Arial"/>
         </w:rPr>
         <w:t>now obey delta time.</w:t>
+      </w:r>
+    </w:p>
+    <w:p>
+      <w:pPr>
+        <w:pStyle w:val="ListParagraph"/>
+        <w:numPr>
+          <w:ilvl w:val="0"/>
+          <w:numId w:val="4"/>
+        </w:numPr>
+        <w:rPr>
+          <w:rFonts w:ascii="Arial" w:hAnsi="Arial" w:cs="Arial"/>
+        </w:rPr>
+      </w:pPr>
+      <w:r>
+        <w:rPr>
+          <w:rFonts w:ascii="Arial" w:hAnsi="Arial" w:cs="Arial"/>
+        </w:rPr>
+        <w:t xml:space="preserve">Implemented </w:t>
+      </w:r>
+      <w:r>
+        <w:rPr>
+          <w:rFonts w:ascii="Arial" w:hAnsi="Arial" w:cs="Arial"/>
+          <w:b/>
+          <w:bCs/>
+        </w:rPr>
+        <w:t xml:space="preserve">GetPixelGlobal </w:t>
+      </w:r>
+      <w:r>
+        <w:rPr>
+          <w:rFonts w:ascii="Arial" w:hAnsi="Arial" w:cs="Arial"/>
+        </w:rPr>
+        <w:t xml:space="preserve">and </w:t>
+      </w:r>
+      <w:r>
+        <w:rPr>
+          <w:rFonts w:ascii="Arial" w:hAnsi="Arial" w:cs="Arial"/>
+          <w:b/>
+          <w:bCs/>
+        </w:rPr>
+        <w:t xml:space="preserve">SetPixelGlobal </w:t>
+      </w:r>
+      <w:r>
+        <w:rPr>
+          <w:rFonts w:ascii="Arial" w:hAnsi="Arial" w:cs="Arial"/>
+        </w:rPr>
+        <w:t>for AnimatedTextures.</w:t>
       </w:r>
     </w:p>
     <w:p>
@@ -4425,6 +4471,7 @@
   <w:style w:type="character" w:default="1" w:styleId="DefaultParagraphFont">
     <w:name w:val="Default Paragraph Font"/>
     <w:uiPriority w:val="1"/>
+    <w:semiHidden/>
     <w:unhideWhenUsed/>
   </w:style>
   <w:style w:type="table" w:default="1" w:styleId="TableNormal">

</xml_diff>